<commit_message>
Actualización comentario base de datos, Finalización Aplicación y Proceso de Documentación
</commit_message>
<xml_diff>
--- a/Documentación Proyecto/Documentación Proyecto Final.docx
+++ b/Documentación Proyecto/Documentación Proyecto Final.docx
@@ -531,7 +531,25 @@
           <w:sz w:val="24"/>
           <w:szCs w:val="24"/>
         </w:rPr>
-        <w:t xml:space="preserve">como he indicado anteriormente es la creación de una aplicación web en la cual para realizar la gestión interna de las guardias, ausencias, incidencias, </w:t>
+        <w:t xml:space="preserve">como he indicado anteriormente es la creación de una aplicación web en la </w:t>
+      </w:r>
+      <w:proofErr w:type="gramStart"/>
+      <w:r>
+        <w:rPr>
+          <w:rFonts w:ascii="Times New Roman" w:hAnsi="Times New Roman" w:cs="Times New Roman"/>
+          <w:sz w:val="24"/>
+          <w:szCs w:val="24"/>
+        </w:rPr>
+        <w:t>cual</w:t>
+      </w:r>
+      <w:proofErr w:type="gramEnd"/>
+      <w:r>
+        <w:rPr>
+          <w:rFonts w:ascii="Times New Roman" w:hAnsi="Times New Roman" w:cs="Times New Roman"/>
+          <w:sz w:val="24"/>
+          <w:szCs w:val="24"/>
+        </w:rPr>
+        <w:t xml:space="preserve"> para realizar la gestión interna de las guardias, ausencias, incidencias, </w:t>
       </w:r>
       <w:proofErr w:type="spellStart"/>
       <w:r>
@@ -924,7 +942,25 @@
           <w:sz w:val="24"/>
           <w:szCs w:val="24"/>
         </w:rPr>
-        <w:t>Cuando hablamos sobre el objetivo especifico lo primero que hay que saber que es, porque al fin y al cabo el objetivo general todo el mundo entiende lo que es pero un objetivo específico no.</w:t>
+        <w:t xml:space="preserve">Cuando hablamos sobre el objetivo especifico lo primero que hay que saber que es, porque al fin y al cabo el objetivo general todo el mundo entiende lo que </w:t>
+      </w:r>
+      <w:proofErr w:type="gramStart"/>
+      <w:r>
+        <w:rPr>
+          <w:rFonts w:ascii="Times New Roman" w:hAnsi="Times New Roman" w:cs="Times New Roman"/>
+          <w:sz w:val="24"/>
+          <w:szCs w:val="24"/>
+        </w:rPr>
+        <w:t>es</w:t>
+      </w:r>
+      <w:proofErr w:type="gramEnd"/>
+      <w:r>
+        <w:rPr>
+          <w:rFonts w:ascii="Times New Roman" w:hAnsi="Times New Roman" w:cs="Times New Roman"/>
+          <w:sz w:val="24"/>
+          <w:szCs w:val="24"/>
+        </w:rPr>
+        <w:t xml:space="preserve"> pero un objetivo específico no.</w:t>
       </w:r>
     </w:p>
     <w:p>
@@ -1908,6 +1944,19 @@
     <w:p>
       <w:pPr>
         <w:pStyle w:val="Prrafodelista"/>
+        <w:spacing w:line="360" w:lineRule="auto"/>
+        <w:ind w:left="2124" w:firstLine="708"/>
+        <w:jc w:val="both"/>
+        <w:rPr>
+          <w:rFonts w:ascii="Times New Roman" w:hAnsi="Times New Roman" w:cs="Times New Roman"/>
+          <w:sz w:val="24"/>
+          <w:szCs w:val="24"/>
+        </w:rPr>
+      </w:pPr>
+    </w:p>
+    <w:p>
+      <w:pPr>
+        <w:pStyle w:val="Prrafodelista"/>
         <w:numPr>
           <w:ilvl w:val="1"/>
           <w:numId w:val="10"/>
@@ -2223,6 +2272,61 @@
         </w:rPr>
         <w:t xml:space="preserve">de las actividades </w:t>
       </w:r>
+      <w:r>
+        <w:rPr>
+          <w:rFonts w:ascii="Times New Roman" w:hAnsi="Times New Roman" w:cs="Times New Roman"/>
+          <w:sz w:val="24"/>
+          <w:szCs w:val="24"/>
+        </w:rPr>
+        <w:t>extraescolares que se van a realizar con los alumnos, en la cual se podrán indicar los tramos horarios, los grupos que van a ir, si la excursión la realiza el grupo completo y los profesores que van a acompañarlos.</w:t>
+      </w:r>
+    </w:p>
+    <w:p>
+      <w:pPr>
+        <w:pStyle w:val="Prrafodelista"/>
+        <w:numPr>
+          <w:ilvl w:val="1"/>
+          <w:numId w:val="10"/>
+        </w:numPr>
+        <w:spacing w:line="360" w:lineRule="auto"/>
+        <w:jc w:val="both"/>
+        <w:rPr>
+          <w:rFonts w:ascii="Times New Roman" w:hAnsi="Times New Roman" w:cs="Times New Roman"/>
+          <w:sz w:val="24"/>
+          <w:szCs w:val="24"/>
+        </w:rPr>
+      </w:pPr>
+      <w:r>
+        <w:rPr>
+          <w:rFonts w:ascii="Times New Roman" w:hAnsi="Times New Roman" w:cs="Times New Roman"/>
+          <w:b/>
+          <w:bCs/>
+          <w:sz w:val="24"/>
+          <w:szCs w:val="24"/>
+        </w:rPr>
+        <w:t xml:space="preserve">Reportar y consultar incidencias: </w:t>
+      </w:r>
+      <w:r>
+        <w:rPr>
+          <w:rFonts w:ascii="Times New Roman" w:hAnsi="Times New Roman" w:cs="Times New Roman"/>
+          <w:sz w:val="24"/>
+          <w:szCs w:val="24"/>
+        </w:rPr>
+        <w:t>durante el tiempo que el profesor este de guardia; este podrá indicar incidencias que han sucedido al trascurso de esta como por ejemplo si un alumno la ha liado o cualquier cosa que pueda suceder, a parte de esto todos los profesores podrán consultar todas las incidencias que se han creado, pudiendo así filtrar por fechas.</w:t>
+      </w:r>
+    </w:p>
+    <w:p>
+      <w:pPr>
+        <w:pStyle w:val="Prrafodelista"/>
+        <w:spacing w:line="360" w:lineRule="auto"/>
+        <w:ind w:left="2496"/>
+        <w:jc w:val="both"/>
+        <w:rPr>
+          <w:rFonts w:ascii="Times New Roman" w:hAnsi="Times New Roman" w:cs="Times New Roman"/>
+          <w:sz w:val="24"/>
+          <w:szCs w:val="24"/>
+        </w:rPr>
+      </w:pPr>
     </w:p>
     <w:p>
       <w:pPr>
@@ -2252,14 +2356,932 @@
       <w:pPr>
         <w:pStyle w:val="Prrafodelista"/>
         <w:spacing w:line="360" w:lineRule="auto"/>
-        <w:ind w:left="851" w:firstLine="565"/>
-        <w:jc w:val="both"/>
-        <w:rPr>
-          <w:rFonts w:ascii="Times New Roman" w:hAnsi="Times New Roman" w:cs="Times New Roman"/>
-          <w:sz w:val="24"/>
-          <w:szCs w:val="24"/>
-        </w:rPr>
-      </w:pPr>
+        <w:ind w:left="2124" w:firstLine="708"/>
+        <w:jc w:val="both"/>
+        <w:rPr>
+          <w:rFonts w:ascii="Times New Roman" w:hAnsi="Times New Roman" w:cs="Times New Roman"/>
+          <w:sz w:val="24"/>
+          <w:szCs w:val="24"/>
+        </w:rPr>
+      </w:pPr>
+      <w:r>
+        <w:rPr>
+          <w:rFonts w:ascii="Times New Roman" w:hAnsi="Times New Roman" w:cs="Times New Roman"/>
+          <w:sz w:val="24"/>
+          <w:szCs w:val="24"/>
+        </w:rPr>
+        <w:t xml:space="preserve">Este es el segundo y último rol; este rol es el menos común debido a que hay más miembros de profesorado que de Dirección. </w:t>
+      </w:r>
+      <w:r>
+        <w:rPr>
+          <w:rFonts w:ascii="Times New Roman" w:hAnsi="Times New Roman" w:cs="Times New Roman"/>
+          <w:sz w:val="24"/>
+          <w:szCs w:val="24"/>
+        </w:rPr>
+        <w:t xml:space="preserve">El </w:t>
+      </w:r>
+      <w:r>
+        <w:rPr>
+          <w:rFonts w:ascii="Times New Roman" w:hAnsi="Times New Roman" w:cs="Times New Roman"/>
+          <w:sz w:val="24"/>
+          <w:szCs w:val="24"/>
+        </w:rPr>
+        <w:t>miembro del equipo directivo</w:t>
+      </w:r>
+      <w:r>
+        <w:rPr>
+          <w:rFonts w:ascii="Times New Roman" w:hAnsi="Times New Roman" w:cs="Times New Roman"/>
+          <w:sz w:val="24"/>
+          <w:szCs w:val="24"/>
+        </w:rPr>
+        <w:t xml:space="preserve"> cuando vaya acceder a la plataforma se loguea con su DNI y la contraseña y podrá realizar las siguientes opciones:</w:t>
+      </w:r>
+    </w:p>
+    <w:p>
+      <w:pPr>
+        <w:pStyle w:val="Prrafodelista"/>
+        <w:spacing w:line="360" w:lineRule="auto"/>
+        <w:ind w:left="2124" w:firstLine="708"/>
+        <w:jc w:val="both"/>
+        <w:rPr>
+          <w:rFonts w:ascii="Times New Roman" w:hAnsi="Times New Roman" w:cs="Times New Roman"/>
+          <w:sz w:val="24"/>
+          <w:szCs w:val="24"/>
+        </w:rPr>
+      </w:pPr>
+    </w:p>
+    <w:p>
+      <w:pPr>
+        <w:pStyle w:val="Prrafodelista"/>
+        <w:numPr>
+          <w:ilvl w:val="1"/>
+          <w:numId w:val="10"/>
+        </w:numPr>
+        <w:spacing w:line="360" w:lineRule="auto"/>
+        <w:jc w:val="both"/>
+        <w:rPr>
+          <w:rFonts w:ascii="Times New Roman" w:hAnsi="Times New Roman" w:cs="Times New Roman"/>
+          <w:sz w:val="24"/>
+          <w:szCs w:val="24"/>
+        </w:rPr>
+      </w:pPr>
+      <w:r>
+        <w:rPr>
+          <w:rFonts w:ascii="Times New Roman" w:hAnsi="Times New Roman" w:cs="Times New Roman"/>
+          <w:b/>
+          <w:bCs/>
+          <w:sz w:val="24"/>
+          <w:szCs w:val="24"/>
+        </w:rPr>
+        <w:t xml:space="preserve">Visualización de su horario personal de clases y guardias: </w:t>
+      </w:r>
+      <w:r>
+        <w:rPr>
+          <w:rFonts w:ascii="Times New Roman" w:hAnsi="Times New Roman" w:cs="Times New Roman"/>
+          <w:sz w:val="24"/>
+          <w:szCs w:val="24"/>
+        </w:rPr>
+        <w:t xml:space="preserve">como todo el mundo sabe hay muchos miembros del equipo directivo </w:t>
+      </w:r>
+      <w:r>
+        <w:rPr>
+          <w:rFonts w:ascii="Times New Roman" w:hAnsi="Times New Roman" w:cs="Times New Roman"/>
+          <w:sz w:val="24"/>
+          <w:szCs w:val="24"/>
+        </w:rPr>
+        <w:t>que,</w:t>
+      </w:r>
+      <w:r>
+        <w:rPr>
+          <w:rFonts w:ascii="Times New Roman" w:hAnsi="Times New Roman" w:cs="Times New Roman"/>
+          <w:sz w:val="24"/>
+          <w:szCs w:val="24"/>
+        </w:rPr>
+        <w:t xml:space="preserve"> durante su jornada laboral, estos imparten clase y </w:t>
+      </w:r>
+      <w:r>
+        <w:rPr>
+          <w:rFonts w:ascii="Times New Roman" w:hAnsi="Times New Roman" w:cs="Times New Roman"/>
+          <w:sz w:val="24"/>
+          <w:szCs w:val="24"/>
+        </w:rPr>
+        <w:lastRenderedPageBreak/>
+        <w:t xml:space="preserve">tienen horas asignadas de guardia; </w:t>
+      </w:r>
+      <w:r>
+        <w:rPr>
+          <w:rFonts w:ascii="Times New Roman" w:hAnsi="Times New Roman" w:cs="Times New Roman"/>
+          <w:sz w:val="24"/>
+          <w:szCs w:val="24"/>
+        </w:rPr>
+        <w:t>dos de las funciones que tiene esta aplicación</w:t>
+      </w:r>
+      <w:r>
+        <w:rPr>
+          <w:rFonts w:ascii="Times New Roman" w:hAnsi="Times New Roman" w:cs="Times New Roman"/>
+          <w:sz w:val="24"/>
+          <w:szCs w:val="24"/>
+        </w:rPr>
+        <w:t>, manteniendo el rol de Dirección también pueden visualizar su horario personal de clases y las guardias que le han sido asignadas.</w:t>
+      </w:r>
+    </w:p>
+    <w:p>
+      <w:pPr>
+        <w:pStyle w:val="Prrafodelista"/>
+        <w:numPr>
+          <w:ilvl w:val="1"/>
+          <w:numId w:val="10"/>
+        </w:numPr>
+        <w:spacing w:line="360" w:lineRule="auto"/>
+        <w:jc w:val="both"/>
+        <w:rPr>
+          <w:rFonts w:ascii="Times New Roman" w:hAnsi="Times New Roman" w:cs="Times New Roman"/>
+          <w:sz w:val="24"/>
+          <w:szCs w:val="24"/>
+        </w:rPr>
+      </w:pPr>
+      <w:r>
+        <w:rPr>
+          <w:rFonts w:ascii="Times New Roman" w:hAnsi="Times New Roman" w:cs="Times New Roman"/>
+          <w:b/>
+          <w:bCs/>
+          <w:sz w:val="24"/>
+          <w:szCs w:val="24"/>
+        </w:rPr>
+        <w:t>Visualización del horario de otros profesores</w:t>
+      </w:r>
+      <w:r>
+        <w:rPr>
+          <w:rFonts w:ascii="Times New Roman" w:hAnsi="Times New Roman" w:cs="Times New Roman"/>
+          <w:sz w:val="24"/>
+          <w:szCs w:val="24"/>
+        </w:rPr>
+        <w:t>:</w:t>
+      </w:r>
+      <w:r>
+        <w:rPr>
+          <w:rFonts w:ascii="Times New Roman" w:hAnsi="Times New Roman" w:cs="Times New Roman"/>
+          <w:sz w:val="24"/>
+          <w:szCs w:val="24"/>
+        </w:rPr>
+        <w:t xml:space="preserve"> </w:t>
+      </w:r>
+      <w:r>
+        <w:rPr>
+          <w:rFonts w:ascii="Times New Roman" w:hAnsi="Times New Roman" w:cs="Times New Roman"/>
+          <w:sz w:val="24"/>
+          <w:szCs w:val="24"/>
+        </w:rPr>
+        <w:t xml:space="preserve">el equipo directivo </w:t>
+      </w:r>
+      <w:r>
+        <w:rPr>
+          <w:rFonts w:ascii="Times New Roman" w:hAnsi="Times New Roman" w:cs="Times New Roman"/>
+          <w:sz w:val="24"/>
+          <w:szCs w:val="24"/>
+        </w:rPr>
+        <w:t xml:space="preserve">también podrá ver el horario de otros profesores así en el caso de que este de guardia y llegue un alumno preguntando donde se encuentra un profesor </w:t>
+      </w:r>
+      <w:r>
+        <w:rPr>
+          <w:rFonts w:ascii="Times New Roman" w:hAnsi="Times New Roman" w:cs="Times New Roman"/>
+          <w:sz w:val="24"/>
+          <w:szCs w:val="24"/>
+        </w:rPr>
+        <w:t>él</w:t>
+      </w:r>
+      <w:r>
+        <w:rPr>
+          <w:rFonts w:ascii="Times New Roman" w:hAnsi="Times New Roman" w:cs="Times New Roman"/>
+          <w:sz w:val="24"/>
+          <w:szCs w:val="24"/>
+        </w:rPr>
+        <w:t xml:space="preserve"> le podrá comunicar donde se encuentra eliminando así una carpeta con todos los horarios y ahorrando tiempo de búsqueda</w:t>
+      </w:r>
+      <w:r>
+        <w:rPr>
+          <w:rFonts w:ascii="Times New Roman" w:hAnsi="Times New Roman" w:cs="Times New Roman"/>
+          <w:sz w:val="24"/>
+          <w:szCs w:val="24"/>
+        </w:rPr>
+        <w:t xml:space="preserve"> como he indicado con el rol de profesorado</w:t>
+      </w:r>
+      <w:r>
+        <w:rPr>
+          <w:rFonts w:ascii="Times New Roman" w:hAnsi="Times New Roman" w:cs="Times New Roman"/>
+          <w:sz w:val="24"/>
+          <w:szCs w:val="24"/>
+        </w:rPr>
+        <w:t>.</w:t>
+      </w:r>
+    </w:p>
+    <w:p>
+      <w:pPr>
+        <w:pStyle w:val="Prrafodelista"/>
+        <w:numPr>
+          <w:ilvl w:val="1"/>
+          <w:numId w:val="10"/>
+        </w:numPr>
+        <w:spacing w:line="360" w:lineRule="auto"/>
+        <w:jc w:val="both"/>
+        <w:rPr>
+          <w:rFonts w:ascii="Times New Roman" w:hAnsi="Times New Roman" w:cs="Times New Roman"/>
+          <w:sz w:val="24"/>
+          <w:szCs w:val="24"/>
+        </w:rPr>
+      </w:pPr>
+      <w:r>
+        <w:rPr>
+          <w:rFonts w:ascii="Times New Roman" w:hAnsi="Times New Roman" w:cs="Times New Roman"/>
+          <w:b/>
+          <w:bCs/>
+          <w:sz w:val="24"/>
+          <w:szCs w:val="24"/>
+        </w:rPr>
+        <w:t>Registrar profesor</w:t>
+      </w:r>
+      <w:r>
+        <w:rPr>
+          <w:rFonts w:ascii="Times New Roman" w:hAnsi="Times New Roman" w:cs="Times New Roman"/>
+          <w:sz w:val="24"/>
+          <w:szCs w:val="24"/>
+        </w:rPr>
+        <w:t>: mediante un pequeño formulario el equipo directivo puede registrar un nuevo profesor por ejemplo cuando viene a cubrir una baja y es nuevo, cuando se vaya a realizar el registro el formulario pedirá los siguientes campos: DNI del profesor, nombre y apellidos, el correo de él (recomendable poner el correo corporativo), la contraseña que va a tener asignada y el perfil que va a ocupar si va a ser Profesorado o miembro de la Dirección.</w:t>
+      </w:r>
+    </w:p>
+    <w:p>
+      <w:pPr>
+        <w:pStyle w:val="Prrafodelista"/>
+        <w:numPr>
+          <w:ilvl w:val="1"/>
+          <w:numId w:val="10"/>
+        </w:numPr>
+        <w:spacing w:line="360" w:lineRule="auto"/>
+        <w:jc w:val="both"/>
+        <w:rPr>
+          <w:rFonts w:ascii="Times New Roman" w:hAnsi="Times New Roman" w:cs="Times New Roman"/>
+          <w:sz w:val="24"/>
+          <w:szCs w:val="24"/>
+        </w:rPr>
+      </w:pPr>
+      <w:r>
+        <w:rPr>
+          <w:rFonts w:ascii="Times New Roman" w:hAnsi="Times New Roman" w:cs="Times New Roman"/>
+          <w:b/>
+          <w:bCs/>
+          <w:sz w:val="24"/>
+          <w:szCs w:val="24"/>
+        </w:rPr>
+        <w:t>Registrar profesor y horario mediante CSV</w:t>
+      </w:r>
+      <w:r>
+        <w:rPr>
+          <w:rFonts w:ascii="Times New Roman" w:hAnsi="Times New Roman" w:cs="Times New Roman"/>
+          <w:sz w:val="24"/>
+          <w:szCs w:val="24"/>
+        </w:rPr>
+        <w:t>:</w:t>
+      </w:r>
+      <w:r>
+        <w:rPr>
+          <w:rFonts w:ascii="Times New Roman" w:hAnsi="Times New Roman" w:cs="Times New Roman"/>
+          <w:sz w:val="24"/>
+          <w:szCs w:val="24"/>
+        </w:rPr>
+        <w:t xml:space="preserve"> una de las funciones que contiene esta aplicación es que se puede subir un conjunto de profesores y horarios </w:t>
+      </w:r>
+      <w:r>
+        <w:rPr>
+          <w:rFonts w:ascii="Times New Roman" w:hAnsi="Times New Roman" w:cs="Times New Roman"/>
+          <w:sz w:val="24"/>
+          <w:szCs w:val="24"/>
+        </w:rPr>
+        <w:t xml:space="preserve">mediante un archivo CSV en el cual la aplicación se encargara de </w:t>
+      </w:r>
+      <w:r>
+        <w:rPr>
+          <w:rFonts w:ascii="Times New Roman" w:hAnsi="Times New Roman" w:cs="Times New Roman"/>
+          <w:sz w:val="24"/>
+          <w:szCs w:val="24"/>
+        </w:rPr>
+        <w:t>leer lo que hay dentro del archivo CSV y realizar la inserción de datos haciendo de esto un ahorro de tiempo para el miembro del equipo directivo y que genere algún problema de equivocaciones de datos.</w:t>
+      </w:r>
+    </w:p>
+    <w:p>
+      <w:pPr>
+        <w:pStyle w:val="Prrafodelista"/>
+        <w:numPr>
+          <w:ilvl w:val="1"/>
+          <w:numId w:val="10"/>
+        </w:numPr>
+        <w:spacing w:line="360" w:lineRule="auto"/>
+        <w:jc w:val="both"/>
+        <w:rPr>
+          <w:rFonts w:ascii="Times New Roman" w:hAnsi="Times New Roman" w:cs="Times New Roman"/>
+          <w:sz w:val="24"/>
+          <w:szCs w:val="24"/>
+        </w:rPr>
+      </w:pPr>
+      <w:r>
+        <w:rPr>
+          <w:rFonts w:ascii="Times New Roman" w:hAnsi="Times New Roman" w:cs="Times New Roman"/>
+          <w:b/>
+          <w:bCs/>
+          <w:sz w:val="24"/>
+          <w:szCs w:val="24"/>
+        </w:rPr>
+        <w:t>Gestión de puntuaciones</w:t>
+      </w:r>
+      <w:r>
+        <w:rPr>
+          <w:rFonts w:ascii="Times New Roman" w:hAnsi="Times New Roman" w:cs="Times New Roman"/>
+          <w:sz w:val="24"/>
+          <w:szCs w:val="24"/>
+        </w:rPr>
+        <w:t>:</w:t>
+      </w:r>
+      <w:r>
+        <w:rPr>
+          <w:rFonts w:ascii="Times New Roman" w:hAnsi="Times New Roman" w:cs="Times New Roman"/>
+          <w:sz w:val="24"/>
+          <w:szCs w:val="24"/>
+        </w:rPr>
+        <w:t xml:space="preserve"> como he indicado anteriormente varias veces, para gestionar las guardias se va a llevar a cabo una gestión de puntuaciones </w:t>
+      </w:r>
+      <w:r>
+        <w:rPr>
+          <w:rFonts w:ascii="Times New Roman" w:hAnsi="Times New Roman" w:cs="Times New Roman"/>
+          <w:sz w:val="24"/>
+          <w:szCs w:val="24"/>
+        </w:rPr>
+        <w:t>para así tener una igualdad a la hora de asignar una guardia, cada vez que se asignamos a un profesor una guardia se suma automáticamente un punto aunque de manera excepcional con esta función podemos incrementar y disminuir la puntuación por tareas buenas o malas que haya realizado el profesorado o restablecer los puntos a 0 completamente de todos los profesores.</w:t>
+      </w:r>
+    </w:p>
+    <w:p>
+      <w:pPr>
+        <w:pStyle w:val="Prrafodelista"/>
+        <w:numPr>
+          <w:ilvl w:val="1"/>
+          <w:numId w:val="10"/>
+        </w:numPr>
+        <w:spacing w:line="360" w:lineRule="auto"/>
+        <w:jc w:val="both"/>
+        <w:rPr>
+          <w:rFonts w:ascii="Times New Roman" w:hAnsi="Times New Roman" w:cs="Times New Roman"/>
+          <w:sz w:val="24"/>
+          <w:szCs w:val="24"/>
+        </w:rPr>
+      </w:pPr>
+      <w:r>
+        <w:rPr>
+          <w:rFonts w:ascii="Times New Roman" w:hAnsi="Times New Roman" w:cs="Times New Roman"/>
+          <w:sz w:val="24"/>
+          <w:szCs w:val="24"/>
+        </w:rPr>
+        <w:lastRenderedPageBreak/>
+        <w:t xml:space="preserve"> </w:t>
+      </w:r>
+      <w:r>
+        <w:rPr>
+          <w:rFonts w:ascii="Times New Roman" w:hAnsi="Times New Roman" w:cs="Times New Roman"/>
+          <w:b/>
+          <w:bCs/>
+          <w:sz w:val="24"/>
+          <w:szCs w:val="24"/>
+        </w:rPr>
+        <w:t>Comunicar ausencias</w:t>
+      </w:r>
+      <w:r>
+        <w:rPr>
+          <w:rFonts w:ascii="Times New Roman" w:hAnsi="Times New Roman" w:cs="Times New Roman"/>
+          <w:sz w:val="24"/>
+          <w:szCs w:val="24"/>
+        </w:rPr>
+        <w:t xml:space="preserve">: como he indicado anteriormente </w:t>
+      </w:r>
+      <w:r>
+        <w:rPr>
+          <w:rFonts w:ascii="Times New Roman" w:hAnsi="Times New Roman" w:cs="Times New Roman"/>
+          <w:sz w:val="24"/>
+          <w:szCs w:val="24"/>
+        </w:rPr>
+        <w:t xml:space="preserve">en el rol del profesor, el rol de </w:t>
+      </w:r>
+      <w:r>
+        <w:rPr>
+          <w:rFonts w:ascii="Times New Roman" w:hAnsi="Times New Roman" w:cs="Times New Roman"/>
+          <w:sz w:val="24"/>
+          <w:szCs w:val="24"/>
+        </w:rPr>
+        <w:t>dirección</w:t>
+      </w:r>
+      <w:r>
+        <w:rPr>
+          <w:rFonts w:ascii="Times New Roman" w:hAnsi="Times New Roman" w:cs="Times New Roman"/>
+          <w:sz w:val="24"/>
+          <w:szCs w:val="24"/>
+        </w:rPr>
+        <w:t xml:space="preserve"> también </w:t>
+      </w:r>
+      <w:r>
+        <w:rPr>
+          <w:rFonts w:ascii="Times New Roman" w:hAnsi="Times New Roman" w:cs="Times New Roman"/>
+          <w:sz w:val="24"/>
+          <w:szCs w:val="24"/>
+        </w:rPr>
+        <w:t>podrá comunicar su ausencia indicando fecha, tramo horario y el motivo por el que falta.</w:t>
+      </w:r>
+    </w:p>
+    <w:p>
+      <w:pPr>
+        <w:pStyle w:val="Prrafodelista"/>
+        <w:numPr>
+          <w:ilvl w:val="1"/>
+          <w:numId w:val="10"/>
+        </w:numPr>
+        <w:spacing w:line="360" w:lineRule="auto"/>
+        <w:jc w:val="both"/>
+        <w:rPr>
+          <w:rFonts w:ascii="Times New Roman" w:hAnsi="Times New Roman" w:cs="Times New Roman"/>
+          <w:sz w:val="24"/>
+          <w:szCs w:val="24"/>
+        </w:rPr>
+      </w:pPr>
+      <w:r>
+        <w:rPr>
+          <w:rFonts w:ascii="Times New Roman" w:hAnsi="Times New Roman" w:cs="Times New Roman"/>
+          <w:b/>
+          <w:bCs/>
+          <w:sz w:val="24"/>
+          <w:szCs w:val="24"/>
+        </w:rPr>
+        <w:t xml:space="preserve">Gestión de </w:t>
+      </w:r>
+      <w:r>
+        <w:rPr>
+          <w:rFonts w:ascii="Times New Roman" w:hAnsi="Times New Roman" w:cs="Times New Roman"/>
+          <w:b/>
+          <w:bCs/>
+          <w:sz w:val="24"/>
+          <w:szCs w:val="24"/>
+        </w:rPr>
+        <w:t>G</w:t>
+      </w:r>
+      <w:r>
+        <w:rPr>
+          <w:rFonts w:ascii="Times New Roman" w:hAnsi="Times New Roman" w:cs="Times New Roman"/>
+          <w:b/>
+          <w:bCs/>
+          <w:sz w:val="24"/>
+          <w:szCs w:val="24"/>
+        </w:rPr>
+        <w:t>uardias</w:t>
+      </w:r>
+      <w:r>
+        <w:rPr>
+          <w:rFonts w:ascii="Times New Roman" w:hAnsi="Times New Roman" w:cs="Times New Roman"/>
+          <w:sz w:val="24"/>
+          <w:szCs w:val="24"/>
+        </w:rPr>
+        <w:t>: otra de las funciones que contiene el rol de dirección es la gestión de guardias en la cual podremos realizar la asignación de guardias a los profesores cuando un profesor/a falta en esta función contemplamos que el profesor que hemos asignado no se encuentre ausente y que durante el tramo que le vayamos a asignar este se encuentre de guardia.</w:t>
+      </w:r>
+    </w:p>
+    <w:p>
+      <w:pPr>
+        <w:pStyle w:val="Prrafodelista"/>
+        <w:numPr>
+          <w:ilvl w:val="1"/>
+          <w:numId w:val="10"/>
+        </w:numPr>
+        <w:spacing w:line="360" w:lineRule="auto"/>
+        <w:jc w:val="both"/>
+        <w:rPr>
+          <w:rFonts w:ascii="Times New Roman" w:hAnsi="Times New Roman" w:cs="Times New Roman"/>
+          <w:sz w:val="24"/>
+          <w:szCs w:val="24"/>
+        </w:rPr>
+      </w:pPr>
+      <w:r>
+        <w:rPr>
+          <w:rFonts w:ascii="Times New Roman" w:hAnsi="Times New Roman" w:cs="Times New Roman"/>
+          <w:sz w:val="24"/>
+          <w:szCs w:val="24"/>
+        </w:rPr>
+        <w:t xml:space="preserve"> </w:t>
+      </w:r>
+      <w:r>
+        <w:rPr>
+          <w:rFonts w:ascii="Times New Roman" w:hAnsi="Times New Roman" w:cs="Times New Roman"/>
+          <w:b/>
+          <w:bCs/>
+          <w:sz w:val="24"/>
+          <w:szCs w:val="24"/>
+        </w:rPr>
+        <w:t>Registrar tareas</w:t>
+      </w:r>
+      <w:r>
+        <w:rPr>
+          <w:rFonts w:ascii="Times New Roman" w:hAnsi="Times New Roman" w:cs="Times New Roman"/>
+          <w:sz w:val="24"/>
+          <w:szCs w:val="24"/>
+        </w:rPr>
+        <w:t>:</w:t>
+      </w:r>
+      <w:r>
+        <w:rPr>
+          <w:rFonts w:ascii="Times New Roman" w:hAnsi="Times New Roman" w:cs="Times New Roman"/>
+          <w:sz w:val="24"/>
+          <w:szCs w:val="24"/>
+        </w:rPr>
+        <w:t xml:space="preserve"> </w:t>
+      </w:r>
+      <w:r>
+        <w:rPr>
+          <w:rFonts w:ascii="Times New Roman" w:hAnsi="Times New Roman" w:cs="Times New Roman"/>
+          <w:sz w:val="24"/>
+          <w:szCs w:val="24"/>
+        </w:rPr>
+        <w:t>como he indicado anteriormente en el rol del profesor en ca</w:t>
+      </w:r>
+      <w:r>
+        <w:rPr>
+          <w:rFonts w:ascii="Times New Roman" w:hAnsi="Times New Roman" w:cs="Times New Roman"/>
+          <w:sz w:val="24"/>
+          <w:szCs w:val="24"/>
+        </w:rPr>
+        <w:t xml:space="preserve">so de que </w:t>
+      </w:r>
+      <w:r>
+        <w:rPr>
+          <w:rFonts w:ascii="Times New Roman" w:hAnsi="Times New Roman" w:cs="Times New Roman"/>
+          <w:sz w:val="24"/>
+          <w:szCs w:val="24"/>
+        </w:rPr>
+        <w:t>un miembro del equipo directivo</w:t>
+      </w:r>
+      <w:r>
+        <w:rPr>
+          <w:rFonts w:ascii="Times New Roman" w:hAnsi="Times New Roman" w:cs="Times New Roman"/>
+          <w:sz w:val="24"/>
+          <w:szCs w:val="24"/>
+        </w:rPr>
+        <w:t xml:space="preserve"> se encuentre ausente </w:t>
+      </w:r>
+      <w:r>
+        <w:rPr>
+          <w:rFonts w:ascii="Times New Roman" w:hAnsi="Times New Roman" w:cs="Times New Roman"/>
+          <w:sz w:val="24"/>
+          <w:szCs w:val="24"/>
+        </w:rPr>
+        <w:t xml:space="preserve">también </w:t>
+      </w:r>
+      <w:r>
+        <w:rPr>
+          <w:rFonts w:ascii="Times New Roman" w:hAnsi="Times New Roman" w:cs="Times New Roman"/>
+          <w:sz w:val="24"/>
+          <w:szCs w:val="24"/>
+        </w:rPr>
+        <w:t>podrá comunicar las tareas mediante texto y adjuntar un archivo con las tareas</w:t>
+      </w:r>
+      <w:r>
+        <w:rPr>
+          <w:rFonts w:ascii="Times New Roman" w:hAnsi="Times New Roman" w:cs="Times New Roman"/>
+          <w:sz w:val="24"/>
+          <w:szCs w:val="24"/>
+        </w:rPr>
+        <w:t xml:space="preserve"> que hay que hacer</w:t>
+      </w:r>
+      <w:r>
+        <w:rPr>
+          <w:rFonts w:ascii="Times New Roman" w:hAnsi="Times New Roman" w:cs="Times New Roman"/>
+          <w:sz w:val="24"/>
+          <w:szCs w:val="24"/>
+        </w:rPr>
+        <w:t>.</w:t>
+      </w:r>
+    </w:p>
+    <w:p>
+      <w:pPr>
+        <w:pStyle w:val="Prrafodelista"/>
+        <w:numPr>
+          <w:ilvl w:val="1"/>
+          <w:numId w:val="10"/>
+        </w:numPr>
+        <w:spacing w:line="360" w:lineRule="auto"/>
+        <w:jc w:val="both"/>
+        <w:rPr>
+          <w:rFonts w:ascii="Times New Roman" w:hAnsi="Times New Roman" w:cs="Times New Roman"/>
+          <w:sz w:val="24"/>
+          <w:szCs w:val="24"/>
+        </w:rPr>
+      </w:pPr>
+      <w:r>
+        <w:rPr>
+          <w:rFonts w:ascii="Times New Roman" w:hAnsi="Times New Roman" w:cs="Times New Roman"/>
+          <w:b/>
+          <w:bCs/>
+          <w:sz w:val="24"/>
+          <w:szCs w:val="24"/>
+        </w:rPr>
+        <w:t>Confirmar reincorporación</w:t>
+      </w:r>
+      <w:r>
+        <w:rPr>
+          <w:rFonts w:ascii="Times New Roman" w:hAnsi="Times New Roman" w:cs="Times New Roman"/>
+          <w:sz w:val="24"/>
+          <w:szCs w:val="24"/>
+        </w:rPr>
+        <w:t>:</w:t>
+      </w:r>
+      <w:r>
+        <w:rPr>
+          <w:rFonts w:ascii="Times New Roman" w:hAnsi="Times New Roman" w:cs="Times New Roman"/>
+          <w:sz w:val="24"/>
+          <w:szCs w:val="24"/>
+        </w:rPr>
+        <w:t xml:space="preserve"> </w:t>
+      </w:r>
+      <w:r>
+        <w:rPr>
+          <w:rFonts w:ascii="Times New Roman" w:hAnsi="Times New Roman" w:cs="Times New Roman"/>
+          <w:sz w:val="24"/>
+          <w:szCs w:val="24"/>
+        </w:rPr>
+        <w:t>los miembros del equipo directivo también pueden</w:t>
+      </w:r>
+      <w:r>
+        <w:rPr>
+          <w:rFonts w:ascii="Times New Roman" w:hAnsi="Times New Roman" w:cs="Times New Roman"/>
+          <w:sz w:val="24"/>
+          <w:szCs w:val="24"/>
+        </w:rPr>
+        <w:t xml:space="preserve"> comunicar su reincorporación o la de sus compañeros después de su ausencia</w:t>
+      </w:r>
+      <w:r>
+        <w:rPr>
+          <w:rFonts w:ascii="Times New Roman" w:hAnsi="Times New Roman" w:cs="Times New Roman"/>
+          <w:sz w:val="24"/>
+          <w:szCs w:val="24"/>
+        </w:rPr>
+        <w:t>.</w:t>
+      </w:r>
+    </w:p>
+    <w:p>
+      <w:pPr>
+        <w:pStyle w:val="Prrafodelista"/>
+        <w:numPr>
+          <w:ilvl w:val="1"/>
+          <w:numId w:val="10"/>
+        </w:numPr>
+        <w:spacing w:line="360" w:lineRule="auto"/>
+        <w:jc w:val="both"/>
+        <w:rPr>
+          <w:rFonts w:ascii="Times New Roman" w:hAnsi="Times New Roman" w:cs="Times New Roman"/>
+          <w:sz w:val="24"/>
+          <w:szCs w:val="24"/>
+        </w:rPr>
+      </w:pPr>
+      <w:r>
+        <w:rPr>
+          <w:rFonts w:ascii="Times New Roman" w:hAnsi="Times New Roman" w:cs="Times New Roman"/>
+          <w:b/>
+          <w:bCs/>
+          <w:sz w:val="24"/>
+          <w:szCs w:val="24"/>
+        </w:rPr>
+        <w:t>Validación reincorporación</w:t>
+      </w:r>
+      <w:r>
+        <w:rPr>
+          <w:rFonts w:ascii="Times New Roman" w:hAnsi="Times New Roman" w:cs="Times New Roman"/>
+          <w:sz w:val="24"/>
+          <w:szCs w:val="24"/>
+        </w:rPr>
+        <w:t xml:space="preserve">: como he indicado anteriormente cuando un profesor comunique que un profesor se ha reincorporado este tiene que ser validado por un miembro del equipo directivo haciendo que </w:t>
+      </w:r>
+      <w:r>
+        <w:rPr>
+          <w:rFonts w:ascii="Times New Roman" w:hAnsi="Times New Roman" w:cs="Times New Roman"/>
+          <w:sz w:val="24"/>
+          <w:szCs w:val="24"/>
+        </w:rPr>
+        <w:t>no haya ninguna equivocación y se ponga un profesor que esta en el instituto cuando a lo mejor sigue en su casa y ha sido un pequeño problema del profesor cuando ha querido comunicar la reincorporación.</w:t>
+      </w:r>
+    </w:p>
+    <w:p>
+      <w:pPr>
+        <w:pStyle w:val="Prrafodelista"/>
+        <w:numPr>
+          <w:ilvl w:val="1"/>
+          <w:numId w:val="10"/>
+        </w:numPr>
+        <w:spacing w:line="360" w:lineRule="auto"/>
+        <w:jc w:val="both"/>
+        <w:rPr>
+          <w:rFonts w:ascii="Times New Roman" w:hAnsi="Times New Roman" w:cs="Times New Roman"/>
+          <w:sz w:val="24"/>
+          <w:szCs w:val="24"/>
+        </w:rPr>
+      </w:pPr>
+      <w:r>
+        <w:rPr>
+          <w:rFonts w:ascii="Times New Roman" w:hAnsi="Times New Roman" w:cs="Times New Roman"/>
+          <w:b/>
+          <w:bCs/>
+          <w:sz w:val="24"/>
+          <w:szCs w:val="24"/>
+        </w:rPr>
+        <w:t>Actividades extraescolares</w:t>
+      </w:r>
+      <w:r>
+        <w:rPr>
+          <w:rFonts w:ascii="Times New Roman" w:hAnsi="Times New Roman" w:cs="Times New Roman"/>
+          <w:sz w:val="24"/>
+          <w:szCs w:val="24"/>
+        </w:rPr>
+        <w:t>:</w:t>
+      </w:r>
+      <w:r>
+        <w:rPr>
+          <w:rFonts w:ascii="Times New Roman" w:hAnsi="Times New Roman" w:cs="Times New Roman"/>
+          <w:sz w:val="24"/>
+          <w:szCs w:val="24"/>
+        </w:rPr>
+        <w:t xml:space="preserve"> podrán realizar un registro de las actividades extraescolares que se van a realizar con los alumnos, en la cual se podrán indicar los tramos horarios, los grupos que van a ir, si la excursión la realiza el grupo completo y los profesores que van a acompañarlos.</w:t>
+      </w:r>
+    </w:p>
+    <w:p>
+      <w:pPr>
+        <w:pStyle w:val="Prrafodelista"/>
+        <w:numPr>
+          <w:ilvl w:val="1"/>
+          <w:numId w:val="10"/>
+        </w:numPr>
+        <w:spacing w:line="360" w:lineRule="auto"/>
+        <w:jc w:val="both"/>
+        <w:rPr>
+          <w:rFonts w:ascii="Times New Roman" w:hAnsi="Times New Roman" w:cs="Times New Roman"/>
+          <w:sz w:val="24"/>
+          <w:szCs w:val="24"/>
+        </w:rPr>
+      </w:pPr>
+      <w:r>
+        <w:rPr>
+          <w:rFonts w:ascii="Times New Roman" w:hAnsi="Times New Roman" w:cs="Times New Roman"/>
+          <w:b/>
+          <w:bCs/>
+          <w:sz w:val="24"/>
+          <w:szCs w:val="24"/>
+        </w:rPr>
+        <w:t xml:space="preserve">Reportar y consultar incidencias: </w:t>
+      </w:r>
+      <w:r>
+        <w:rPr>
+          <w:rFonts w:ascii="Times New Roman" w:hAnsi="Times New Roman" w:cs="Times New Roman"/>
+          <w:sz w:val="24"/>
+          <w:szCs w:val="24"/>
+        </w:rPr>
+        <w:t xml:space="preserve">durante el tiempo que el profesor este de guardia; este podrá indicar incidencias que han sucedido al trascurso de esta como por ejemplo si un alumno la ha liado o cualquier cosa que pueda suceder, </w:t>
+      </w:r>
+      <w:r>
+        <w:rPr>
+          <w:rFonts w:ascii="Times New Roman" w:hAnsi="Times New Roman" w:cs="Times New Roman"/>
+          <w:sz w:val="24"/>
+          <w:szCs w:val="24"/>
+        </w:rPr>
+        <w:t>aparte</w:t>
+      </w:r>
+      <w:r>
+        <w:rPr>
+          <w:rFonts w:ascii="Times New Roman" w:hAnsi="Times New Roman" w:cs="Times New Roman"/>
+          <w:sz w:val="24"/>
+          <w:szCs w:val="24"/>
+        </w:rPr>
+        <w:t xml:space="preserve"> de esto todos los</w:t>
+      </w:r>
+      <w:r>
+        <w:rPr>
+          <w:rFonts w:ascii="Times New Roman" w:hAnsi="Times New Roman" w:cs="Times New Roman"/>
+          <w:sz w:val="24"/>
+          <w:szCs w:val="24"/>
+        </w:rPr>
+        <w:t xml:space="preserve"> miembros del equipo directivo también</w:t>
+      </w:r>
+      <w:r>
+        <w:rPr>
+          <w:rFonts w:ascii="Times New Roman" w:hAnsi="Times New Roman" w:cs="Times New Roman"/>
+          <w:sz w:val="24"/>
+          <w:szCs w:val="24"/>
+        </w:rPr>
+        <w:t xml:space="preserve"> podrán </w:t>
+      </w:r>
+      <w:r>
+        <w:rPr>
+          <w:rFonts w:ascii="Times New Roman" w:hAnsi="Times New Roman" w:cs="Times New Roman"/>
+          <w:sz w:val="24"/>
+          <w:szCs w:val="24"/>
+        </w:rPr>
+        <w:t xml:space="preserve">indicar y </w:t>
+      </w:r>
+      <w:r>
+        <w:rPr>
+          <w:rFonts w:ascii="Times New Roman" w:hAnsi="Times New Roman" w:cs="Times New Roman"/>
+          <w:sz w:val="24"/>
+          <w:szCs w:val="24"/>
+        </w:rPr>
+        <w:t xml:space="preserve">consultar </w:t>
+      </w:r>
+      <w:r>
+        <w:rPr>
+          <w:rFonts w:ascii="Times New Roman" w:hAnsi="Times New Roman" w:cs="Times New Roman"/>
+          <w:sz w:val="24"/>
+          <w:szCs w:val="24"/>
+        </w:rPr>
+        <w:lastRenderedPageBreak/>
+        <w:t>todas las incidencias que se han creado, pudiendo así filtrar por fechas.</w:t>
+      </w:r>
+    </w:p>
+    <w:p>
+      <w:pPr>
+        <w:pStyle w:val="Prrafodelista"/>
+        <w:numPr>
+          <w:ilvl w:val="1"/>
+          <w:numId w:val="10"/>
+        </w:numPr>
+        <w:spacing w:line="360" w:lineRule="auto"/>
+        <w:jc w:val="both"/>
+        <w:rPr>
+          <w:rFonts w:ascii="Times New Roman" w:hAnsi="Times New Roman" w:cs="Times New Roman"/>
+          <w:sz w:val="24"/>
+          <w:szCs w:val="24"/>
+        </w:rPr>
+      </w:pPr>
+      <w:r>
+        <w:rPr>
+          <w:rFonts w:ascii="Times New Roman" w:hAnsi="Times New Roman" w:cs="Times New Roman"/>
+          <w:b/>
+          <w:bCs/>
+          <w:sz w:val="24"/>
+          <w:szCs w:val="24"/>
+        </w:rPr>
+        <w:t>Enviar y leer mensajes</w:t>
+      </w:r>
+      <w:r>
+        <w:rPr>
+          <w:rFonts w:ascii="Times New Roman" w:hAnsi="Times New Roman" w:cs="Times New Roman"/>
+          <w:sz w:val="24"/>
+          <w:szCs w:val="24"/>
+        </w:rPr>
+        <w:t>:</w:t>
+      </w:r>
+      <w:r>
+        <w:rPr>
+          <w:rFonts w:ascii="Times New Roman" w:hAnsi="Times New Roman" w:cs="Times New Roman"/>
+          <w:sz w:val="24"/>
+          <w:szCs w:val="24"/>
+        </w:rPr>
+        <w:t xml:space="preserve"> como se ha indicado esta aplicación tendrá un chat interno en el cual se podrán comunicar los profesores y el equipo directivo</w:t>
+      </w:r>
+      <w:r>
+        <w:rPr>
+          <w:rFonts w:ascii="Times New Roman" w:hAnsi="Times New Roman" w:cs="Times New Roman"/>
+          <w:sz w:val="24"/>
+          <w:szCs w:val="24"/>
+        </w:rPr>
+        <w:t xml:space="preserve">, uno </w:t>
+      </w:r>
+      <w:r>
+        <w:rPr>
+          <w:rFonts w:ascii="Times New Roman" w:hAnsi="Times New Roman" w:cs="Times New Roman"/>
+          <w:sz w:val="24"/>
+          <w:szCs w:val="24"/>
+        </w:rPr>
+        <w:t>de los pluses</w:t>
+      </w:r>
+      <w:r>
+        <w:rPr>
+          <w:rFonts w:ascii="Times New Roman" w:hAnsi="Times New Roman" w:cs="Times New Roman"/>
+          <w:sz w:val="24"/>
+          <w:szCs w:val="24"/>
+        </w:rPr>
+        <w:t xml:space="preserve"> que contiene los miembros del equipo directivo</w:t>
+      </w:r>
+      <w:r>
+        <w:rPr>
+          <w:rFonts w:ascii="Times New Roman" w:hAnsi="Times New Roman" w:cs="Times New Roman"/>
+          <w:sz w:val="24"/>
+          <w:szCs w:val="24"/>
+        </w:rPr>
+        <w:t xml:space="preserve"> es la opción de poder archivar y eliminar mensajes que han indicado los profesores como lo he mencionado anteriormente</w:t>
+      </w:r>
+      <w:r>
+        <w:rPr>
+          <w:rFonts w:ascii="Times New Roman" w:hAnsi="Times New Roman" w:cs="Times New Roman"/>
+          <w:sz w:val="24"/>
+          <w:szCs w:val="24"/>
+        </w:rPr>
+        <w:t>.</w:t>
+      </w:r>
     </w:p>
     <w:p>
       <w:pPr>
@@ -2310,6 +3332,2838 @@
     <w:p>
       <w:pPr>
         <w:pStyle w:val="Prrafodelista"/>
+        <w:spacing w:line="360" w:lineRule="auto"/>
+        <w:ind w:left="851" w:firstLine="565"/>
+        <w:jc w:val="both"/>
+        <w:rPr>
+          <w:rFonts w:ascii="Times New Roman" w:hAnsi="Times New Roman" w:cs="Times New Roman"/>
+          <w:sz w:val="24"/>
+          <w:szCs w:val="24"/>
+        </w:rPr>
+      </w:pPr>
+      <w:r>
+        <w:rPr>
+          <w:rFonts w:ascii="Times New Roman" w:hAnsi="Times New Roman" w:cs="Times New Roman"/>
+          <w:sz w:val="24"/>
+          <w:szCs w:val="24"/>
+        </w:rPr>
+        <w:t>La base de datos relacional que he creado para este proyecto se encuentra totalmente diseñada para poder cubrir todas las necesidades funcionales que contiene esta aplicación. Esta base de datos se ha implementado en MySQL siguiendo la normalización (“proceso que consiste en designar y aplicar una serie de reglas a las relaciones obtenidas tras el paso del modelo entidad-relación al modelo relacional”), así pudiendo asegurar la coherencia de los datos mediante una integridad referencial estricta y realizando un uso correcto de las claves foráneas.</w:t>
+      </w:r>
+    </w:p>
+    <w:p>
+      <w:pPr>
+        <w:pStyle w:val="Prrafodelista"/>
+        <w:spacing w:line="360" w:lineRule="auto"/>
+        <w:ind w:left="851" w:firstLine="565"/>
+        <w:jc w:val="both"/>
+        <w:rPr>
+          <w:rFonts w:ascii="Times New Roman" w:hAnsi="Times New Roman" w:cs="Times New Roman"/>
+          <w:sz w:val="24"/>
+          <w:szCs w:val="24"/>
+        </w:rPr>
+      </w:pPr>
+    </w:p>
+    <w:p>
+      <w:pPr>
+        <w:pStyle w:val="Prrafodelista"/>
+        <w:spacing w:line="360" w:lineRule="auto"/>
+        <w:ind w:left="851" w:firstLine="565"/>
+        <w:jc w:val="both"/>
+        <w:rPr>
+          <w:rFonts w:ascii="Times New Roman" w:hAnsi="Times New Roman" w:cs="Times New Roman"/>
+          <w:sz w:val="24"/>
+          <w:szCs w:val="24"/>
+        </w:rPr>
+      </w:pPr>
+      <w:r>
+        <w:rPr>
+          <w:rFonts w:ascii="Times New Roman" w:hAnsi="Times New Roman" w:cs="Times New Roman"/>
+          <w:sz w:val="24"/>
+          <w:szCs w:val="24"/>
+        </w:rPr>
+        <w:sym w:font="Wingdings" w:char="F0E0"/>
+      </w:r>
+      <w:r>
+        <w:rPr>
+          <w:rFonts w:ascii="Times New Roman" w:hAnsi="Times New Roman" w:cs="Times New Roman"/>
+          <w:sz w:val="24"/>
+          <w:szCs w:val="24"/>
+        </w:rPr>
+        <w:t>Tabla: Perfiles</w:t>
+      </w:r>
+    </w:p>
+    <w:p>
+      <w:pPr>
+        <w:pStyle w:val="Prrafodelista"/>
+        <w:spacing w:line="360" w:lineRule="auto"/>
+        <w:ind w:left="851" w:firstLine="565"/>
+        <w:jc w:val="both"/>
+        <w:rPr>
+          <w:rFonts w:ascii="Times New Roman" w:hAnsi="Times New Roman" w:cs="Times New Roman"/>
+          <w:sz w:val="24"/>
+          <w:szCs w:val="24"/>
+        </w:rPr>
+      </w:pPr>
+      <w:r>
+        <w:rPr>
+          <w:rFonts w:ascii="Times New Roman" w:hAnsi="Times New Roman" w:cs="Times New Roman"/>
+          <w:sz w:val="24"/>
+          <w:szCs w:val="24"/>
+        </w:rPr>
+        <w:sym w:font="Wingdings" w:char="F0E0"/>
+      </w:r>
+      <w:r>
+        <w:rPr>
+          <w:rFonts w:ascii="Times New Roman" w:hAnsi="Times New Roman" w:cs="Times New Roman"/>
+          <w:sz w:val="24"/>
+          <w:szCs w:val="24"/>
+        </w:rPr>
+        <w:t>Descripción: Identifica los diferentes perfiles de acceso que va a tener esta aplicación</w:t>
+      </w:r>
+      <w:r>
+        <w:rPr>
+          <w:rFonts w:ascii="Times New Roman" w:hAnsi="Times New Roman" w:cs="Times New Roman"/>
+          <w:sz w:val="24"/>
+          <w:szCs w:val="24"/>
+        </w:rPr>
+        <w:t>, que son el Profesorado y Dirección</w:t>
+      </w:r>
+    </w:p>
+    <w:p>
+      <w:pPr>
+        <w:pStyle w:val="Prrafodelista"/>
+        <w:spacing w:line="360" w:lineRule="auto"/>
+        <w:ind w:left="851" w:firstLine="565"/>
+        <w:jc w:val="both"/>
+        <w:rPr>
+          <w:rFonts w:ascii="Times New Roman" w:hAnsi="Times New Roman" w:cs="Times New Roman"/>
+          <w:sz w:val="24"/>
+          <w:szCs w:val="24"/>
+        </w:rPr>
+      </w:pPr>
+      <w:r>
+        <w:rPr>
+          <w:rFonts w:ascii="Times New Roman" w:hAnsi="Times New Roman" w:cs="Times New Roman"/>
+          <w:sz w:val="24"/>
+          <w:szCs w:val="24"/>
+        </w:rPr>
+        <w:sym w:font="Wingdings" w:char="F0E0"/>
+      </w:r>
+      <w:r>
+        <w:rPr>
+          <w:rFonts w:ascii="Times New Roman" w:hAnsi="Times New Roman" w:cs="Times New Roman"/>
+          <w:sz w:val="24"/>
+          <w:szCs w:val="24"/>
+        </w:rPr>
+        <w:t>Relación:</w:t>
+      </w:r>
+      <w:r>
+        <w:rPr>
+          <w:rFonts w:ascii="Times New Roman" w:hAnsi="Times New Roman" w:cs="Times New Roman"/>
+          <w:sz w:val="24"/>
+          <w:szCs w:val="24"/>
+        </w:rPr>
+        <w:t xml:space="preserve"> </w:t>
+      </w:r>
+      <w:proofErr w:type="gramStart"/>
+      <w:r>
+        <w:rPr>
+          <w:rFonts w:ascii="Times New Roman" w:hAnsi="Times New Roman" w:cs="Times New Roman"/>
+          <w:sz w:val="24"/>
+          <w:szCs w:val="24"/>
+        </w:rPr>
+        <w:t>1:N</w:t>
+      </w:r>
+      <w:proofErr w:type="gramEnd"/>
+      <w:r>
+        <w:rPr>
+          <w:rFonts w:ascii="Times New Roman" w:hAnsi="Times New Roman" w:cs="Times New Roman"/>
+          <w:sz w:val="24"/>
+          <w:szCs w:val="24"/>
+        </w:rPr>
+        <w:t xml:space="preserve"> con la Tabla Profesores (1 a Muchos)</w:t>
+      </w:r>
+    </w:p>
+    <w:tbl>
+      <w:tblPr>
+        <w:tblStyle w:val="Tablaconcuadrcula"/>
+        <w:tblW w:w="5000" w:type="pct"/>
+        <w:tblLook w:val="04A0" w:firstRow="1" w:lastRow="0" w:firstColumn="1" w:lastColumn="0" w:noHBand="0" w:noVBand="1"/>
+      </w:tblPr>
+      <w:tblGrid>
+        <w:gridCol w:w="1201"/>
+        <w:gridCol w:w="1948"/>
+        <w:gridCol w:w="5628"/>
+      </w:tblGrid>
+      <w:tr>
+        <w:tc>
+          <w:tcPr>
+            <w:tcW w:w="684" w:type="pct"/>
+          </w:tcPr>
+          <w:p>
+            <w:pPr>
+              <w:spacing w:line="360" w:lineRule="auto"/>
+              <w:jc w:val="both"/>
+              <w:rPr>
+                <w:rFonts w:ascii="Times New Roman" w:hAnsi="Times New Roman" w:cs="Times New Roman"/>
+                <w:sz w:val="24"/>
+                <w:szCs w:val="24"/>
+              </w:rPr>
+            </w:pPr>
+            <w:r>
+              <w:rPr>
+                <w:rFonts w:ascii="Times New Roman" w:hAnsi="Times New Roman" w:cs="Times New Roman"/>
+                <w:sz w:val="24"/>
+                <w:szCs w:val="24"/>
+              </w:rPr>
+              <w:t>Campo</w:t>
+            </w:r>
+          </w:p>
+        </w:tc>
+        <w:tc>
+          <w:tcPr>
+            <w:tcW w:w="1110" w:type="pct"/>
+          </w:tcPr>
+          <w:p>
+            <w:pPr>
+              <w:spacing w:line="360" w:lineRule="auto"/>
+              <w:jc w:val="both"/>
+              <w:rPr>
+                <w:rFonts w:ascii="Times New Roman" w:hAnsi="Times New Roman" w:cs="Times New Roman"/>
+                <w:sz w:val="24"/>
+                <w:szCs w:val="24"/>
+              </w:rPr>
+            </w:pPr>
+            <w:r>
+              <w:rPr>
+                <w:rFonts w:ascii="Times New Roman" w:hAnsi="Times New Roman" w:cs="Times New Roman"/>
+                <w:sz w:val="24"/>
+                <w:szCs w:val="24"/>
+              </w:rPr>
+              <w:t>Tipo</w:t>
+            </w:r>
+          </w:p>
+        </w:tc>
+        <w:tc>
+          <w:tcPr>
+            <w:tcW w:w="3206" w:type="pct"/>
+          </w:tcPr>
+          <w:p>
+            <w:pPr>
+              <w:spacing w:line="360" w:lineRule="auto"/>
+              <w:jc w:val="both"/>
+              <w:rPr>
+                <w:rFonts w:ascii="Times New Roman" w:hAnsi="Times New Roman" w:cs="Times New Roman"/>
+                <w:sz w:val="24"/>
+                <w:szCs w:val="24"/>
+              </w:rPr>
+            </w:pPr>
+            <w:r>
+              <w:rPr>
+                <w:rFonts w:ascii="Times New Roman" w:hAnsi="Times New Roman" w:cs="Times New Roman"/>
+                <w:sz w:val="24"/>
+                <w:szCs w:val="24"/>
+              </w:rPr>
+              <w:t>Descripción</w:t>
+            </w:r>
+          </w:p>
+        </w:tc>
+      </w:tr>
+      <w:tr>
+        <w:tc>
+          <w:tcPr>
+            <w:tcW w:w="684" w:type="pct"/>
+          </w:tcPr>
+          <w:p>
+            <w:pPr>
+              <w:spacing w:line="360" w:lineRule="auto"/>
+              <w:jc w:val="both"/>
+              <w:rPr>
+                <w:rFonts w:ascii="Times New Roman" w:hAnsi="Times New Roman" w:cs="Times New Roman"/>
+                <w:sz w:val="24"/>
+                <w:szCs w:val="24"/>
+              </w:rPr>
+            </w:pPr>
+            <w:proofErr w:type="spellStart"/>
+            <w:r>
+              <w:rPr>
+                <w:rFonts w:ascii="Times New Roman" w:hAnsi="Times New Roman" w:cs="Times New Roman"/>
+                <w:sz w:val="24"/>
+                <w:szCs w:val="24"/>
+              </w:rPr>
+              <w:t>Id_perfil</w:t>
+            </w:r>
+            <w:proofErr w:type="spellEnd"/>
+          </w:p>
+        </w:tc>
+        <w:tc>
+          <w:tcPr>
+            <w:tcW w:w="1110" w:type="pct"/>
+          </w:tcPr>
+          <w:p>
+            <w:pPr>
+              <w:spacing w:line="360" w:lineRule="auto"/>
+              <w:jc w:val="both"/>
+              <w:rPr>
+                <w:rFonts w:ascii="Times New Roman" w:hAnsi="Times New Roman" w:cs="Times New Roman"/>
+                <w:sz w:val="24"/>
+                <w:szCs w:val="24"/>
+              </w:rPr>
+            </w:pPr>
+            <w:r>
+              <w:rPr>
+                <w:rFonts w:ascii="Times New Roman" w:hAnsi="Times New Roman" w:cs="Times New Roman"/>
+                <w:sz w:val="24"/>
+                <w:szCs w:val="24"/>
+              </w:rPr>
+              <w:t>INT (PK)</w:t>
+            </w:r>
+          </w:p>
+        </w:tc>
+        <w:tc>
+          <w:tcPr>
+            <w:tcW w:w="3206" w:type="pct"/>
+          </w:tcPr>
+          <w:p>
+            <w:pPr>
+              <w:spacing w:line="360" w:lineRule="auto"/>
+              <w:jc w:val="both"/>
+              <w:rPr>
+                <w:rFonts w:ascii="Times New Roman" w:hAnsi="Times New Roman" w:cs="Times New Roman"/>
+                <w:sz w:val="24"/>
+                <w:szCs w:val="24"/>
+              </w:rPr>
+            </w:pPr>
+            <w:r>
+              <w:rPr>
+                <w:rFonts w:ascii="Times New Roman" w:hAnsi="Times New Roman" w:cs="Times New Roman"/>
+                <w:sz w:val="24"/>
+                <w:szCs w:val="24"/>
+              </w:rPr>
+              <w:t xml:space="preserve">Identificador de Perfil; es </w:t>
+            </w:r>
+            <w:proofErr w:type="spellStart"/>
+            <w:r>
+              <w:rPr>
+                <w:rFonts w:ascii="Times New Roman" w:hAnsi="Times New Roman" w:cs="Times New Roman"/>
+                <w:sz w:val="24"/>
+                <w:szCs w:val="24"/>
+              </w:rPr>
+              <w:t>autoincremental</w:t>
+            </w:r>
+            <w:proofErr w:type="spellEnd"/>
+          </w:p>
+        </w:tc>
+      </w:tr>
+      <w:tr>
+        <w:tc>
+          <w:tcPr>
+            <w:tcW w:w="684" w:type="pct"/>
+          </w:tcPr>
+          <w:p>
+            <w:pPr>
+              <w:spacing w:line="360" w:lineRule="auto"/>
+              <w:jc w:val="both"/>
+              <w:rPr>
+                <w:rFonts w:ascii="Times New Roman" w:hAnsi="Times New Roman" w:cs="Times New Roman"/>
+                <w:sz w:val="24"/>
+                <w:szCs w:val="24"/>
+              </w:rPr>
+            </w:pPr>
+            <w:r>
+              <w:rPr>
+                <w:rFonts w:ascii="Times New Roman" w:hAnsi="Times New Roman" w:cs="Times New Roman"/>
+                <w:sz w:val="24"/>
+                <w:szCs w:val="24"/>
+              </w:rPr>
+              <w:t>Nombre</w:t>
+            </w:r>
+          </w:p>
+        </w:tc>
+        <w:tc>
+          <w:tcPr>
+            <w:tcW w:w="1110" w:type="pct"/>
+          </w:tcPr>
+          <w:p>
+            <w:pPr>
+              <w:spacing w:line="360" w:lineRule="auto"/>
+              <w:jc w:val="both"/>
+              <w:rPr>
+                <w:rFonts w:ascii="Times New Roman" w:hAnsi="Times New Roman" w:cs="Times New Roman"/>
+                <w:sz w:val="24"/>
+                <w:szCs w:val="24"/>
+              </w:rPr>
+            </w:pPr>
+            <w:proofErr w:type="gramStart"/>
+            <w:r>
+              <w:rPr>
+                <w:rFonts w:ascii="Times New Roman" w:hAnsi="Times New Roman" w:cs="Times New Roman"/>
+                <w:sz w:val="24"/>
+                <w:szCs w:val="24"/>
+              </w:rPr>
+              <w:t>VARCHAR(</w:t>
+            </w:r>
+            <w:proofErr w:type="gramEnd"/>
+            <w:r>
+              <w:rPr>
+                <w:rFonts w:ascii="Times New Roman" w:hAnsi="Times New Roman" w:cs="Times New Roman"/>
+                <w:sz w:val="24"/>
+                <w:szCs w:val="24"/>
+              </w:rPr>
+              <w:t>50)</w:t>
+            </w:r>
+          </w:p>
+        </w:tc>
+        <w:tc>
+          <w:tcPr>
+            <w:tcW w:w="3206" w:type="pct"/>
+          </w:tcPr>
+          <w:p>
+            <w:pPr>
+              <w:spacing w:line="360" w:lineRule="auto"/>
+              <w:jc w:val="both"/>
+              <w:rPr>
+                <w:rFonts w:ascii="Times New Roman" w:hAnsi="Times New Roman" w:cs="Times New Roman"/>
+                <w:sz w:val="24"/>
+                <w:szCs w:val="24"/>
+              </w:rPr>
+            </w:pPr>
+            <w:r>
+              <w:rPr>
+                <w:rFonts w:ascii="Times New Roman" w:hAnsi="Times New Roman" w:cs="Times New Roman"/>
+                <w:sz w:val="24"/>
+                <w:szCs w:val="24"/>
+              </w:rPr>
+              <w:t>Indicamos el nombre de los distintos perfiles que hay.</w:t>
+            </w:r>
+          </w:p>
+        </w:tc>
+      </w:tr>
+    </w:tbl>
+    <w:p>
+      <w:pPr>
+        <w:spacing w:line="360" w:lineRule="auto"/>
+        <w:jc w:val="both"/>
+        <w:rPr>
+          <w:rFonts w:ascii="Times New Roman" w:hAnsi="Times New Roman" w:cs="Times New Roman"/>
+          <w:sz w:val="24"/>
+          <w:szCs w:val="24"/>
+        </w:rPr>
+      </w:pPr>
+    </w:p>
+    <w:p>
+      <w:pPr>
+        <w:pStyle w:val="Prrafodelista"/>
+        <w:spacing w:line="360" w:lineRule="auto"/>
+        <w:ind w:left="851" w:firstLine="565"/>
+        <w:jc w:val="both"/>
+        <w:rPr>
+          <w:rFonts w:ascii="Times New Roman" w:hAnsi="Times New Roman" w:cs="Times New Roman"/>
+          <w:sz w:val="24"/>
+          <w:szCs w:val="24"/>
+        </w:rPr>
+      </w:pPr>
+      <w:r>
+        <w:rPr>
+          <w:rFonts w:ascii="Times New Roman" w:hAnsi="Times New Roman" w:cs="Times New Roman"/>
+          <w:sz w:val="24"/>
+          <w:szCs w:val="24"/>
+        </w:rPr>
+        <w:sym w:font="Wingdings" w:char="F0E0"/>
+      </w:r>
+      <w:r>
+        <w:rPr>
+          <w:rFonts w:ascii="Times New Roman" w:hAnsi="Times New Roman" w:cs="Times New Roman"/>
+          <w:sz w:val="24"/>
+          <w:szCs w:val="24"/>
+        </w:rPr>
+        <w:t>Tabla: P</w:t>
+      </w:r>
+      <w:r>
+        <w:rPr>
+          <w:rFonts w:ascii="Times New Roman" w:hAnsi="Times New Roman" w:cs="Times New Roman"/>
+          <w:sz w:val="24"/>
+          <w:szCs w:val="24"/>
+        </w:rPr>
+        <w:t>rofesores</w:t>
+      </w:r>
+    </w:p>
+    <w:p>
+      <w:pPr>
+        <w:pStyle w:val="Prrafodelista"/>
+        <w:spacing w:line="360" w:lineRule="auto"/>
+        <w:ind w:left="851" w:firstLine="565"/>
+        <w:jc w:val="both"/>
+        <w:rPr>
+          <w:rFonts w:ascii="Times New Roman" w:hAnsi="Times New Roman" w:cs="Times New Roman"/>
+          <w:sz w:val="24"/>
+          <w:szCs w:val="24"/>
+        </w:rPr>
+      </w:pPr>
+      <w:r>
+        <w:rPr>
+          <w:rFonts w:ascii="Times New Roman" w:hAnsi="Times New Roman" w:cs="Times New Roman"/>
+          <w:sz w:val="24"/>
+          <w:szCs w:val="24"/>
+        </w:rPr>
+        <w:sym w:font="Wingdings" w:char="F0E0"/>
+      </w:r>
+      <w:r>
+        <w:rPr>
+          <w:rFonts w:ascii="Times New Roman" w:hAnsi="Times New Roman" w:cs="Times New Roman"/>
+          <w:sz w:val="24"/>
+          <w:szCs w:val="24"/>
+        </w:rPr>
+        <w:t xml:space="preserve">Descripción: </w:t>
+      </w:r>
+      <w:r>
+        <w:rPr>
+          <w:rFonts w:ascii="Times New Roman" w:hAnsi="Times New Roman" w:cs="Times New Roman"/>
+          <w:sz w:val="24"/>
+          <w:szCs w:val="24"/>
+        </w:rPr>
+        <w:t>Almacena los datos personales y la contraseña de acceso del profesorado.</w:t>
+      </w:r>
+    </w:p>
+    <w:p>
+      <w:pPr>
+        <w:pStyle w:val="Prrafodelista"/>
+        <w:spacing w:line="360" w:lineRule="auto"/>
+        <w:ind w:left="851" w:firstLine="565"/>
+        <w:jc w:val="both"/>
+        <w:rPr>
+          <w:rFonts w:ascii="Times New Roman" w:hAnsi="Times New Roman" w:cs="Times New Roman"/>
+          <w:sz w:val="24"/>
+          <w:szCs w:val="24"/>
+        </w:rPr>
+      </w:pPr>
+      <w:r>
+        <w:rPr>
+          <w:rFonts w:ascii="Times New Roman" w:hAnsi="Times New Roman" w:cs="Times New Roman"/>
+          <w:sz w:val="24"/>
+          <w:szCs w:val="24"/>
+        </w:rPr>
+        <w:sym w:font="Wingdings" w:char="F0E0"/>
+      </w:r>
+      <w:r>
+        <w:rPr>
+          <w:rFonts w:ascii="Times New Roman" w:hAnsi="Times New Roman" w:cs="Times New Roman"/>
+          <w:sz w:val="24"/>
+          <w:szCs w:val="24"/>
+        </w:rPr>
+        <w:t>Relaciones</w:t>
+      </w:r>
+      <w:r>
+        <w:rPr>
+          <w:rFonts w:ascii="Times New Roman" w:hAnsi="Times New Roman" w:cs="Times New Roman"/>
+          <w:sz w:val="24"/>
+          <w:szCs w:val="24"/>
+        </w:rPr>
+        <w:t xml:space="preserve">: </w:t>
+      </w:r>
+      <w:r>
+        <w:rPr>
+          <w:rFonts w:ascii="Times New Roman" w:hAnsi="Times New Roman" w:cs="Times New Roman"/>
+          <w:sz w:val="24"/>
+          <w:szCs w:val="24"/>
+        </w:rPr>
+        <w:t>N</w:t>
+      </w:r>
+      <w:r>
+        <w:rPr>
+          <w:rFonts w:ascii="Times New Roman" w:hAnsi="Times New Roman" w:cs="Times New Roman"/>
+          <w:sz w:val="24"/>
+          <w:szCs w:val="24"/>
+        </w:rPr>
+        <w:t>:</w:t>
+      </w:r>
+      <w:r>
+        <w:rPr>
+          <w:rFonts w:ascii="Times New Roman" w:hAnsi="Times New Roman" w:cs="Times New Roman"/>
+          <w:sz w:val="24"/>
+          <w:szCs w:val="24"/>
+        </w:rPr>
+        <w:t>1</w:t>
+      </w:r>
+      <w:r>
+        <w:rPr>
+          <w:rFonts w:ascii="Times New Roman" w:hAnsi="Times New Roman" w:cs="Times New Roman"/>
+          <w:sz w:val="24"/>
+          <w:szCs w:val="24"/>
+        </w:rPr>
+        <w:t xml:space="preserve"> con la Tabla P</w:t>
+      </w:r>
+      <w:r>
+        <w:rPr>
+          <w:rFonts w:ascii="Times New Roman" w:hAnsi="Times New Roman" w:cs="Times New Roman"/>
+          <w:sz w:val="24"/>
+          <w:szCs w:val="24"/>
+        </w:rPr>
+        <w:t>erfiles</w:t>
+      </w:r>
+      <w:r>
+        <w:rPr>
+          <w:rFonts w:ascii="Times New Roman" w:hAnsi="Times New Roman" w:cs="Times New Roman"/>
+          <w:sz w:val="24"/>
+          <w:szCs w:val="24"/>
+        </w:rPr>
+        <w:t xml:space="preserve"> (</w:t>
+      </w:r>
+      <w:r>
+        <w:rPr>
+          <w:rFonts w:ascii="Times New Roman" w:hAnsi="Times New Roman" w:cs="Times New Roman"/>
+          <w:sz w:val="24"/>
+          <w:szCs w:val="24"/>
+        </w:rPr>
+        <w:t>Muchos a 1</w:t>
+      </w:r>
+      <w:r>
+        <w:rPr>
+          <w:rFonts w:ascii="Times New Roman" w:hAnsi="Times New Roman" w:cs="Times New Roman"/>
+          <w:sz w:val="24"/>
+          <w:szCs w:val="24"/>
+        </w:rPr>
+        <w:t>)</w:t>
+      </w:r>
+    </w:p>
+    <w:p>
+      <w:pPr>
+        <w:pStyle w:val="Prrafodelista"/>
+        <w:spacing w:line="360" w:lineRule="auto"/>
+        <w:ind w:left="851" w:firstLine="565"/>
+        <w:jc w:val="both"/>
+        <w:rPr>
+          <w:rFonts w:ascii="Times New Roman" w:hAnsi="Times New Roman" w:cs="Times New Roman"/>
+          <w:sz w:val="24"/>
+          <w:szCs w:val="24"/>
+        </w:rPr>
+      </w:pPr>
+      <w:r>
+        <w:rPr>
+          <w:rFonts w:ascii="Times New Roman" w:hAnsi="Times New Roman" w:cs="Times New Roman"/>
+          <w:sz w:val="24"/>
+          <w:szCs w:val="24"/>
+        </w:rPr>
+        <w:tab/>
+      </w:r>
+      <w:r>
+        <w:rPr>
+          <w:rFonts w:ascii="Times New Roman" w:hAnsi="Times New Roman" w:cs="Times New Roman"/>
+          <w:sz w:val="24"/>
+          <w:szCs w:val="24"/>
+        </w:rPr>
+        <w:tab/>
+      </w:r>
+      <w:proofErr w:type="gramStart"/>
+      <w:r>
+        <w:rPr>
+          <w:rFonts w:ascii="Times New Roman" w:hAnsi="Times New Roman" w:cs="Times New Roman"/>
+          <w:sz w:val="24"/>
+          <w:szCs w:val="24"/>
+        </w:rPr>
+        <w:t>1:N</w:t>
+      </w:r>
+      <w:proofErr w:type="gramEnd"/>
+      <w:r>
+        <w:rPr>
+          <w:rFonts w:ascii="Times New Roman" w:hAnsi="Times New Roman" w:cs="Times New Roman"/>
+          <w:sz w:val="24"/>
+          <w:szCs w:val="24"/>
+        </w:rPr>
+        <w:t xml:space="preserve"> con las Tablas Horarios, Guardias, Ausencias, Actividades Extraescolares.</w:t>
+      </w:r>
+    </w:p>
+    <w:tbl>
+      <w:tblPr>
+        <w:tblStyle w:val="Tablaconcuadrcula"/>
+        <w:tblW w:w="5000" w:type="pct"/>
+        <w:tblLook w:val="04A0" w:firstRow="1" w:lastRow="0" w:firstColumn="1" w:lastColumn="0" w:noHBand="0" w:noVBand="1"/>
+      </w:tblPr>
+      <w:tblGrid>
+        <w:gridCol w:w="1208"/>
+        <w:gridCol w:w="2533"/>
+        <w:gridCol w:w="5036"/>
+      </w:tblGrid>
+      <w:tr>
+        <w:tc>
+          <w:tcPr>
+            <w:tcW w:w="688" w:type="pct"/>
+          </w:tcPr>
+          <w:p>
+            <w:pPr>
+              <w:spacing w:line="360" w:lineRule="auto"/>
+              <w:jc w:val="both"/>
+              <w:rPr>
+                <w:rFonts w:ascii="Times New Roman" w:hAnsi="Times New Roman" w:cs="Times New Roman"/>
+                <w:sz w:val="24"/>
+                <w:szCs w:val="24"/>
+              </w:rPr>
+            </w:pPr>
+            <w:r>
+              <w:rPr>
+                <w:rFonts w:ascii="Times New Roman" w:hAnsi="Times New Roman" w:cs="Times New Roman"/>
+                <w:sz w:val="24"/>
+                <w:szCs w:val="24"/>
+              </w:rPr>
+              <w:lastRenderedPageBreak/>
+              <w:t>Campo</w:t>
+            </w:r>
+          </w:p>
+        </w:tc>
+        <w:tc>
+          <w:tcPr>
+            <w:tcW w:w="1443" w:type="pct"/>
+          </w:tcPr>
+          <w:p>
+            <w:pPr>
+              <w:spacing w:line="360" w:lineRule="auto"/>
+              <w:jc w:val="both"/>
+              <w:rPr>
+                <w:rFonts w:ascii="Times New Roman" w:hAnsi="Times New Roman" w:cs="Times New Roman"/>
+                <w:sz w:val="24"/>
+                <w:szCs w:val="24"/>
+              </w:rPr>
+            </w:pPr>
+            <w:r>
+              <w:rPr>
+                <w:rFonts w:ascii="Times New Roman" w:hAnsi="Times New Roman" w:cs="Times New Roman"/>
+                <w:sz w:val="24"/>
+                <w:szCs w:val="24"/>
+              </w:rPr>
+              <w:t>Tipo</w:t>
+            </w:r>
+          </w:p>
+        </w:tc>
+        <w:tc>
+          <w:tcPr>
+            <w:tcW w:w="2869" w:type="pct"/>
+          </w:tcPr>
+          <w:p>
+            <w:pPr>
+              <w:spacing w:line="360" w:lineRule="auto"/>
+              <w:jc w:val="both"/>
+              <w:rPr>
+                <w:rFonts w:ascii="Times New Roman" w:hAnsi="Times New Roman" w:cs="Times New Roman"/>
+                <w:sz w:val="24"/>
+                <w:szCs w:val="24"/>
+              </w:rPr>
+            </w:pPr>
+            <w:r>
+              <w:rPr>
+                <w:rFonts w:ascii="Times New Roman" w:hAnsi="Times New Roman" w:cs="Times New Roman"/>
+                <w:sz w:val="24"/>
+                <w:szCs w:val="24"/>
+              </w:rPr>
+              <w:t>Descripción</w:t>
+            </w:r>
+          </w:p>
+        </w:tc>
+      </w:tr>
+      <w:tr>
+        <w:tc>
+          <w:tcPr>
+            <w:tcW w:w="688" w:type="pct"/>
+            <w:vAlign w:val="center"/>
+          </w:tcPr>
+          <w:p>
+            <w:pPr>
+              <w:spacing w:line="360" w:lineRule="auto"/>
+              <w:rPr>
+                <w:rFonts w:ascii="Times New Roman" w:hAnsi="Times New Roman" w:cs="Times New Roman"/>
+                <w:sz w:val="24"/>
+                <w:szCs w:val="24"/>
+              </w:rPr>
+            </w:pPr>
+            <w:r>
+              <w:rPr>
+                <w:rFonts w:ascii="Times New Roman" w:hAnsi="Times New Roman" w:cs="Times New Roman"/>
+                <w:sz w:val="24"/>
+                <w:szCs w:val="24"/>
+              </w:rPr>
+              <w:t>DNI</w:t>
+            </w:r>
+          </w:p>
+        </w:tc>
+        <w:tc>
+          <w:tcPr>
+            <w:tcW w:w="1443" w:type="pct"/>
+            <w:vAlign w:val="center"/>
+          </w:tcPr>
+          <w:p>
+            <w:pPr>
+              <w:spacing w:line="360" w:lineRule="auto"/>
+              <w:rPr>
+                <w:rFonts w:ascii="Times New Roman" w:hAnsi="Times New Roman" w:cs="Times New Roman"/>
+                <w:sz w:val="24"/>
+                <w:szCs w:val="24"/>
+              </w:rPr>
+            </w:pPr>
+            <w:proofErr w:type="gramStart"/>
+            <w:r>
+              <w:rPr>
+                <w:rFonts w:ascii="Times New Roman" w:hAnsi="Times New Roman" w:cs="Times New Roman"/>
+                <w:sz w:val="24"/>
+                <w:szCs w:val="24"/>
+              </w:rPr>
+              <w:t>VARCHAR(</w:t>
+            </w:r>
+            <w:proofErr w:type="gramEnd"/>
+            <w:r>
+              <w:rPr>
+                <w:rFonts w:ascii="Times New Roman" w:hAnsi="Times New Roman" w:cs="Times New Roman"/>
+                <w:sz w:val="24"/>
+                <w:szCs w:val="24"/>
+              </w:rPr>
+              <w:t>9) PK</w:t>
+            </w:r>
+          </w:p>
+        </w:tc>
+        <w:tc>
+          <w:tcPr>
+            <w:tcW w:w="2869" w:type="pct"/>
+          </w:tcPr>
+          <w:p>
+            <w:pPr>
+              <w:spacing w:line="360" w:lineRule="auto"/>
+              <w:jc w:val="both"/>
+              <w:rPr>
+                <w:rFonts w:ascii="Times New Roman" w:hAnsi="Times New Roman" w:cs="Times New Roman"/>
+                <w:sz w:val="24"/>
+                <w:szCs w:val="24"/>
+              </w:rPr>
+            </w:pPr>
+            <w:r>
+              <w:rPr>
+                <w:rFonts w:ascii="Times New Roman" w:hAnsi="Times New Roman" w:cs="Times New Roman"/>
+                <w:sz w:val="24"/>
+                <w:szCs w:val="24"/>
+              </w:rPr>
+              <w:t>Identificador del profesor o del miembro del equipo directivo, indicamos el DNI del profesor/dirección este campo es único y debe de llevar el siguiente formato 00000000X</w:t>
+            </w:r>
+            <w:r>
+              <w:rPr>
+                <w:rFonts w:ascii="Times New Roman" w:hAnsi="Times New Roman" w:cs="Times New Roman"/>
+                <w:sz w:val="24"/>
+                <w:szCs w:val="24"/>
+              </w:rPr>
+              <w:t>.</w:t>
+            </w:r>
+          </w:p>
+        </w:tc>
+      </w:tr>
+      <w:tr>
+        <w:tc>
+          <w:tcPr>
+            <w:tcW w:w="688" w:type="pct"/>
+            <w:vAlign w:val="center"/>
+          </w:tcPr>
+          <w:p>
+            <w:pPr>
+              <w:spacing w:line="360" w:lineRule="auto"/>
+              <w:rPr>
+                <w:rFonts w:ascii="Times New Roman" w:hAnsi="Times New Roman" w:cs="Times New Roman"/>
+                <w:sz w:val="24"/>
+                <w:szCs w:val="24"/>
+              </w:rPr>
+            </w:pPr>
+            <w:r>
+              <w:rPr>
+                <w:rFonts w:ascii="Times New Roman" w:hAnsi="Times New Roman" w:cs="Times New Roman"/>
+                <w:sz w:val="24"/>
+                <w:szCs w:val="24"/>
+              </w:rPr>
+              <w:t>Nombre</w:t>
+            </w:r>
+          </w:p>
+        </w:tc>
+        <w:tc>
+          <w:tcPr>
+            <w:tcW w:w="1443" w:type="pct"/>
+            <w:vAlign w:val="center"/>
+          </w:tcPr>
+          <w:p>
+            <w:pPr>
+              <w:spacing w:line="360" w:lineRule="auto"/>
+              <w:rPr>
+                <w:rFonts w:ascii="Times New Roman" w:hAnsi="Times New Roman" w:cs="Times New Roman"/>
+                <w:sz w:val="24"/>
+                <w:szCs w:val="24"/>
+              </w:rPr>
+            </w:pPr>
+            <w:proofErr w:type="gramStart"/>
+            <w:r>
+              <w:rPr>
+                <w:rFonts w:ascii="Times New Roman" w:hAnsi="Times New Roman" w:cs="Times New Roman"/>
+                <w:sz w:val="24"/>
+                <w:szCs w:val="24"/>
+              </w:rPr>
+              <w:t>VARCHAR(</w:t>
+            </w:r>
+            <w:proofErr w:type="gramEnd"/>
+            <w:r>
+              <w:rPr>
+                <w:rFonts w:ascii="Times New Roman" w:hAnsi="Times New Roman" w:cs="Times New Roman"/>
+                <w:sz w:val="24"/>
+                <w:szCs w:val="24"/>
+              </w:rPr>
+              <w:t>100)</w:t>
+            </w:r>
+          </w:p>
+        </w:tc>
+        <w:tc>
+          <w:tcPr>
+            <w:tcW w:w="2869" w:type="pct"/>
+          </w:tcPr>
+          <w:p>
+            <w:pPr>
+              <w:spacing w:line="360" w:lineRule="auto"/>
+              <w:jc w:val="both"/>
+              <w:rPr>
+                <w:rFonts w:ascii="Times New Roman" w:hAnsi="Times New Roman" w:cs="Times New Roman"/>
+                <w:sz w:val="24"/>
+                <w:szCs w:val="24"/>
+              </w:rPr>
+            </w:pPr>
+            <w:r>
+              <w:rPr>
+                <w:rFonts w:ascii="Times New Roman" w:hAnsi="Times New Roman" w:cs="Times New Roman"/>
+                <w:sz w:val="24"/>
+                <w:szCs w:val="24"/>
+              </w:rPr>
+              <w:t xml:space="preserve">Indicamos </w:t>
+            </w:r>
+            <w:r>
+              <w:rPr>
+                <w:rFonts w:ascii="Times New Roman" w:hAnsi="Times New Roman" w:cs="Times New Roman"/>
+                <w:sz w:val="24"/>
+                <w:szCs w:val="24"/>
+              </w:rPr>
+              <w:t>el nombre del profesor o del miembro del equipo directivo.</w:t>
+            </w:r>
+          </w:p>
+        </w:tc>
+      </w:tr>
+      <w:tr>
+        <w:tc>
+          <w:tcPr>
+            <w:tcW w:w="688" w:type="pct"/>
+            <w:vAlign w:val="center"/>
+          </w:tcPr>
+          <w:p>
+            <w:pPr>
+              <w:spacing w:line="360" w:lineRule="auto"/>
+              <w:rPr>
+                <w:rFonts w:ascii="Times New Roman" w:hAnsi="Times New Roman" w:cs="Times New Roman"/>
+                <w:sz w:val="24"/>
+                <w:szCs w:val="24"/>
+              </w:rPr>
+            </w:pPr>
+            <w:r>
+              <w:rPr>
+                <w:rFonts w:ascii="Times New Roman" w:hAnsi="Times New Roman" w:cs="Times New Roman"/>
+                <w:sz w:val="24"/>
+                <w:szCs w:val="24"/>
+              </w:rPr>
+              <w:t>Apellidos</w:t>
+            </w:r>
+          </w:p>
+        </w:tc>
+        <w:tc>
+          <w:tcPr>
+            <w:tcW w:w="1443" w:type="pct"/>
+            <w:vAlign w:val="center"/>
+          </w:tcPr>
+          <w:p>
+            <w:pPr>
+              <w:spacing w:line="360" w:lineRule="auto"/>
+              <w:rPr>
+                <w:rFonts w:ascii="Times New Roman" w:hAnsi="Times New Roman" w:cs="Times New Roman"/>
+                <w:sz w:val="24"/>
+                <w:szCs w:val="24"/>
+              </w:rPr>
+            </w:pPr>
+            <w:proofErr w:type="gramStart"/>
+            <w:r>
+              <w:rPr>
+                <w:rFonts w:ascii="Times New Roman" w:hAnsi="Times New Roman" w:cs="Times New Roman"/>
+                <w:sz w:val="24"/>
+                <w:szCs w:val="24"/>
+              </w:rPr>
+              <w:t>VARCHAR(</w:t>
+            </w:r>
+            <w:proofErr w:type="gramEnd"/>
+            <w:r>
+              <w:rPr>
+                <w:rFonts w:ascii="Times New Roman" w:hAnsi="Times New Roman" w:cs="Times New Roman"/>
+                <w:sz w:val="24"/>
+                <w:szCs w:val="24"/>
+              </w:rPr>
+              <w:t>1</w:t>
+            </w:r>
+            <w:r>
+              <w:rPr>
+                <w:rFonts w:ascii="Times New Roman" w:hAnsi="Times New Roman" w:cs="Times New Roman"/>
+                <w:sz w:val="24"/>
+                <w:szCs w:val="24"/>
+              </w:rPr>
+              <w:t>5</w:t>
+            </w:r>
+            <w:r>
+              <w:rPr>
+                <w:rFonts w:ascii="Times New Roman" w:hAnsi="Times New Roman" w:cs="Times New Roman"/>
+                <w:sz w:val="24"/>
+                <w:szCs w:val="24"/>
+              </w:rPr>
+              <w:t>0)</w:t>
+            </w:r>
+          </w:p>
+        </w:tc>
+        <w:tc>
+          <w:tcPr>
+            <w:tcW w:w="2869" w:type="pct"/>
+          </w:tcPr>
+          <w:p>
+            <w:pPr>
+              <w:spacing w:line="360" w:lineRule="auto"/>
+              <w:jc w:val="both"/>
+              <w:rPr>
+                <w:rFonts w:ascii="Times New Roman" w:hAnsi="Times New Roman" w:cs="Times New Roman"/>
+                <w:sz w:val="24"/>
+                <w:szCs w:val="24"/>
+              </w:rPr>
+            </w:pPr>
+            <w:r>
+              <w:rPr>
+                <w:rFonts w:ascii="Times New Roman" w:hAnsi="Times New Roman" w:cs="Times New Roman"/>
+                <w:sz w:val="24"/>
+                <w:szCs w:val="24"/>
+              </w:rPr>
+              <w:t xml:space="preserve">Indicamos </w:t>
+            </w:r>
+            <w:r>
+              <w:rPr>
+                <w:rFonts w:ascii="Times New Roman" w:hAnsi="Times New Roman" w:cs="Times New Roman"/>
+                <w:sz w:val="24"/>
+                <w:szCs w:val="24"/>
+              </w:rPr>
+              <w:t xml:space="preserve">los apellidos </w:t>
+            </w:r>
+            <w:r>
+              <w:rPr>
+                <w:rFonts w:ascii="Times New Roman" w:hAnsi="Times New Roman" w:cs="Times New Roman"/>
+                <w:sz w:val="24"/>
+                <w:szCs w:val="24"/>
+              </w:rPr>
+              <w:t>del profesor o del miembro del equipo directivo</w:t>
+            </w:r>
+            <w:r>
+              <w:rPr>
+                <w:rFonts w:ascii="Times New Roman" w:hAnsi="Times New Roman" w:cs="Times New Roman"/>
+                <w:sz w:val="24"/>
+                <w:szCs w:val="24"/>
+              </w:rPr>
+              <w:t>.</w:t>
+            </w:r>
+          </w:p>
+        </w:tc>
+      </w:tr>
+      <w:tr>
+        <w:tc>
+          <w:tcPr>
+            <w:tcW w:w="688" w:type="pct"/>
+            <w:vAlign w:val="center"/>
+          </w:tcPr>
+          <w:p>
+            <w:pPr>
+              <w:spacing w:line="360" w:lineRule="auto"/>
+              <w:rPr>
+                <w:rFonts w:ascii="Times New Roman" w:hAnsi="Times New Roman" w:cs="Times New Roman"/>
+                <w:sz w:val="24"/>
+                <w:szCs w:val="24"/>
+              </w:rPr>
+            </w:pPr>
+            <w:r>
+              <w:rPr>
+                <w:rFonts w:ascii="Times New Roman" w:hAnsi="Times New Roman" w:cs="Times New Roman"/>
+                <w:sz w:val="24"/>
+                <w:szCs w:val="24"/>
+              </w:rPr>
+              <w:t>Email</w:t>
+            </w:r>
+          </w:p>
+        </w:tc>
+        <w:tc>
+          <w:tcPr>
+            <w:tcW w:w="1443" w:type="pct"/>
+            <w:vAlign w:val="center"/>
+          </w:tcPr>
+          <w:p>
+            <w:pPr>
+              <w:spacing w:line="360" w:lineRule="auto"/>
+              <w:rPr>
+                <w:rFonts w:ascii="Times New Roman" w:hAnsi="Times New Roman" w:cs="Times New Roman"/>
+                <w:sz w:val="24"/>
+                <w:szCs w:val="24"/>
+              </w:rPr>
+            </w:pPr>
+            <w:proofErr w:type="gramStart"/>
+            <w:r>
+              <w:rPr>
+                <w:rFonts w:ascii="Times New Roman" w:hAnsi="Times New Roman" w:cs="Times New Roman"/>
+                <w:sz w:val="24"/>
+                <w:szCs w:val="24"/>
+              </w:rPr>
+              <w:t>VARCHAR(</w:t>
+            </w:r>
+            <w:proofErr w:type="gramEnd"/>
+            <w:r>
+              <w:rPr>
+                <w:rFonts w:ascii="Times New Roman" w:hAnsi="Times New Roman" w:cs="Times New Roman"/>
+                <w:sz w:val="24"/>
+                <w:szCs w:val="24"/>
+              </w:rPr>
+              <w:t>100)</w:t>
+            </w:r>
+          </w:p>
+        </w:tc>
+        <w:tc>
+          <w:tcPr>
+            <w:tcW w:w="2869" w:type="pct"/>
+          </w:tcPr>
+          <w:p>
+            <w:pPr>
+              <w:spacing w:line="360" w:lineRule="auto"/>
+              <w:jc w:val="both"/>
+              <w:rPr>
+                <w:rFonts w:ascii="Times New Roman" w:hAnsi="Times New Roman" w:cs="Times New Roman"/>
+                <w:sz w:val="24"/>
+                <w:szCs w:val="24"/>
+              </w:rPr>
+            </w:pPr>
+            <w:r>
+              <w:rPr>
+                <w:rFonts w:ascii="Times New Roman" w:hAnsi="Times New Roman" w:cs="Times New Roman"/>
+                <w:sz w:val="24"/>
+                <w:szCs w:val="24"/>
+              </w:rPr>
+              <w:t>Indicamos el correo del profesor o del miembro del equipo directivo; este campo es único y dos profesores no pueden contener el mismo correo.</w:t>
+            </w:r>
+          </w:p>
+        </w:tc>
+      </w:tr>
+      <w:tr>
+        <w:tc>
+          <w:tcPr>
+            <w:tcW w:w="688" w:type="pct"/>
+            <w:vAlign w:val="center"/>
+          </w:tcPr>
+          <w:p>
+            <w:pPr>
+              <w:spacing w:line="360" w:lineRule="auto"/>
+              <w:rPr>
+                <w:rFonts w:ascii="Times New Roman" w:hAnsi="Times New Roman" w:cs="Times New Roman"/>
+                <w:sz w:val="24"/>
+                <w:szCs w:val="24"/>
+              </w:rPr>
+            </w:pPr>
+            <w:r>
+              <w:rPr>
+                <w:rFonts w:ascii="Times New Roman" w:hAnsi="Times New Roman" w:cs="Times New Roman"/>
+                <w:sz w:val="24"/>
+                <w:szCs w:val="24"/>
+              </w:rPr>
+              <w:t>Password</w:t>
+            </w:r>
+          </w:p>
+        </w:tc>
+        <w:tc>
+          <w:tcPr>
+            <w:tcW w:w="1443" w:type="pct"/>
+            <w:vAlign w:val="center"/>
+          </w:tcPr>
+          <w:p>
+            <w:pPr>
+              <w:spacing w:line="360" w:lineRule="auto"/>
+              <w:rPr>
+                <w:rFonts w:ascii="Times New Roman" w:hAnsi="Times New Roman" w:cs="Times New Roman"/>
+                <w:sz w:val="24"/>
+                <w:szCs w:val="24"/>
+              </w:rPr>
+            </w:pPr>
+            <w:proofErr w:type="gramStart"/>
+            <w:r>
+              <w:rPr>
+                <w:rFonts w:ascii="Times New Roman" w:hAnsi="Times New Roman" w:cs="Times New Roman"/>
+                <w:sz w:val="24"/>
+                <w:szCs w:val="24"/>
+              </w:rPr>
+              <w:t>VARCHAR(</w:t>
+            </w:r>
+            <w:proofErr w:type="gramEnd"/>
+            <w:r>
+              <w:rPr>
+                <w:rFonts w:ascii="Times New Roman" w:hAnsi="Times New Roman" w:cs="Times New Roman"/>
+                <w:sz w:val="24"/>
+                <w:szCs w:val="24"/>
+              </w:rPr>
+              <w:t>255)</w:t>
+            </w:r>
+          </w:p>
+        </w:tc>
+        <w:tc>
+          <w:tcPr>
+            <w:tcW w:w="2869" w:type="pct"/>
+          </w:tcPr>
+          <w:p>
+            <w:pPr>
+              <w:spacing w:line="360" w:lineRule="auto"/>
+              <w:jc w:val="both"/>
+              <w:rPr>
+                <w:rFonts w:ascii="Times New Roman" w:hAnsi="Times New Roman" w:cs="Times New Roman"/>
+                <w:sz w:val="24"/>
+                <w:szCs w:val="24"/>
+              </w:rPr>
+            </w:pPr>
+            <w:r>
+              <w:rPr>
+                <w:rFonts w:ascii="Times New Roman" w:hAnsi="Times New Roman" w:cs="Times New Roman"/>
+                <w:sz w:val="24"/>
+                <w:szCs w:val="24"/>
+              </w:rPr>
+              <w:t>En este campo se encuentra la contraseña del usuario encriptada, así dejando de tener la contraseña en texto plano y que cualquier persona con acceso a la base de datos pueda visualizarla.</w:t>
+            </w:r>
+          </w:p>
+        </w:tc>
+      </w:tr>
+    </w:tbl>
+    <w:p>
+      <w:pPr>
+        <w:spacing w:line="360" w:lineRule="auto"/>
+        <w:jc w:val="both"/>
+        <w:rPr>
+          <w:rFonts w:ascii="Times New Roman" w:hAnsi="Times New Roman" w:cs="Times New Roman"/>
+          <w:sz w:val="24"/>
+          <w:szCs w:val="24"/>
+        </w:rPr>
+      </w:pPr>
+    </w:p>
+    <w:p>
+      <w:pPr>
+        <w:pStyle w:val="Prrafodelista"/>
+        <w:spacing w:line="360" w:lineRule="auto"/>
+        <w:ind w:left="851" w:firstLine="565"/>
+        <w:jc w:val="both"/>
+        <w:rPr>
+          <w:rFonts w:ascii="Times New Roman" w:hAnsi="Times New Roman" w:cs="Times New Roman"/>
+          <w:sz w:val="24"/>
+          <w:szCs w:val="24"/>
+        </w:rPr>
+      </w:pPr>
+      <w:r>
+        <w:rPr>
+          <w:rFonts w:ascii="Times New Roman" w:hAnsi="Times New Roman" w:cs="Times New Roman"/>
+          <w:sz w:val="24"/>
+          <w:szCs w:val="24"/>
+        </w:rPr>
+        <w:sym w:font="Wingdings" w:char="F0E0"/>
+      </w:r>
+      <w:r>
+        <w:rPr>
+          <w:rFonts w:ascii="Times New Roman" w:hAnsi="Times New Roman" w:cs="Times New Roman"/>
+          <w:sz w:val="24"/>
+          <w:szCs w:val="24"/>
+        </w:rPr>
+        <w:t xml:space="preserve">Tabla: </w:t>
+      </w:r>
+      <w:r>
+        <w:rPr>
+          <w:rFonts w:ascii="Times New Roman" w:hAnsi="Times New Roman" w:cs="Times New Roman"/>
+          <w:sz w:val="24"/>
+          <w:szCs w:val="24"/>
+        </w:rPr>
+        <w:t xml:space="preserve">Grupos, </w:t>
+      </w:r>
+      <w:proofErr w:type="spellStart"/>
+      <w:r>
+        <w:rPr>
+          <w:rFonts w:ascii="Times New Roman" w:hAnsi="Times New Roman" w:cs="Times New Roman"/>
+          <w:sz w:val="24"/>
+          <w:szCs w:val="24"/>
+        </w:rPr>
+        <w:t>Dias_Semana</w:t>
+      </w:r>
+      <w:proofErr w:type="spellEnd"/>
+      <w:r>
+        <w:rPr>
+          <w:rFonts w:ascii="Times New Roman" w:hAnsi="Times New Roman" w:cs="Times New Roman"/>
+          <w:sz w:val="24"/>
+          <w:szCs w:val="24"/>
+        </w:rPr>
+        <w:t xml:space="preserve">, </w:t>
+      </w:r>
+      <w:proofErr w:type="spellStart"/>
+      <w:r>
+        <w:rPr>
+          <w:rFonts w:ascii="Times New Roman" w:hAnsi="Times New Roman" w:cs="Times New Roman"/>
+          <w:sz w:val="24"/>
+          <w:szCs w:val="24"/>
+        </w:rPr>
+        <w:t>Tramos_Horarios</w:t>
+      </w:r>
+      <w:proofErr w:type="spellEnd"/>
+      <w:r>
+        <w:rPr>
+          <w:rFonts w:ascii="Times New Roman" w:hAnsi="Times New Roman" w:cs="Times New Roman"/>
+          <w:sz w:val="24"/>
+          <w:szCs w:val="24"/>
+        </w:rPr>
+        <w:t>, Aulas, Asignaturas.</w:t>
+      </w:r>
+    </w:p>
+    <w:p>
+      <w:pPr>
+        <w:pStyle w:val="Prrafodelista"/>
+        <w:spacing w:line="360" w:lineRule="auto"/>
+        <w:ind w:left="851" w:firstLine="565"/>
+        <w:jc w:val="both"/>
+        <w:rPr>
+          <w:rFonts w:ascii="Times New Roman" w:hAnsi="Times New Roman" w:cs="Times New Roman"/>
+          <w:sz w:val="24"/>
+          <w:szCs w:val="24"/>
+        </w:rPr>
+      </w:pPr>
+      <w:r>
+        <w:rPr>
+          <w:rFonts w:ascii="Times New Roman" w:hAnsi="Times New Roman" w:cs="Times New Roman"/>
+          <w:sz w:val="24"/>
+          <w:szCs w:val="24"/>
+        </w:rPr>
+        <w:sym w:font="Wingdings" w:char="F0E0"/>
+      </w:r>
+      <w:r>
+        <w:rPr>
+          <w:rFonts w:ascii="Times New Roman" w:hAnsi="Times New Roman" w:cs="Times New Roman"/>
+          <w:sz w:val="24"/>
+          <w:szCs w:val="24"/>
+        </w:rPr>
+        <w:t xml:space="preserve">Descripción: </w:t>
+      </w:r>
+      <w:r>
+        <w:rPr>
+          <w:rFonts w:ascii="Times New Roman" w:hAnsi="Times New Roman" w:cs="Times New Roman"/>
+          <w:sz w:val="24"/>
+          <w:szCs w:val="24"/>
+        </w:rPr>
+        <w:t>Este conjunto de tablas sirven para poder estructurar el horario y las guardias de los profesores.</w:t>
+      </w:r>
+    </w:p>
+    <w:p>
+      <w:pPr>
+        <w:pStyle w:val="Prrafodelista"/>
+        <w:spacing w:line="360" w:lineRule="auto"/>
+        <w:ind w:left="851" w:firstLine="565"/>
+        <w:jc w:val="both"/>
+        <w:rPr>
+          <w:rFonts w:ascii="Times New Roman" w:hAnsi="Times New Roman" w:cs="Times New Roman"/>
+          <w:sz w:val="24"/>
+          <w:szCs w:val="24"/>
+        </w:rPr>
+      </w:pPr>
+      <w:r>
+        <w:rPr>
+          <w:rFonts w:ascii="Times New Roman" w:hAnsi="Times New Roman" w:cs="Times New Roman"/>
+          <w:sz w:val="24"/>
+          <w:szCs w:val="24"/>
+        </w:rPr>
+        <w:sym w:font="Wingdings" w:char="F0E0"/>
+      </w:r>
+      <w:r>
+        <w:rPr>
+          <w:rFonts w:ascii="Times New Roman" w:hAnsi="Times New Roman" w:cs="Times New Roman"/>
+          <w:sz w:val="24"/>
+          <w:szCs w:val="24"/>
+        </w:rPr>
+        <w:t xml:space="preserve"> Datos que contiene cada Tabla:</w:t>
+      </w:r>
+    </w:p>
+    <w:tbl>
+      <w:tblPr>
+        <w:tblStyle w:val="Tablaconcuadrcula"/>
+        <w:tblW w:w="5000" w:type="pct"/>
+        <w:tblLook w:val="04A0" w:firstRow="1" w:lastRow="0" w:firstColumn="1" w:lastColumn="0" w:noHBand="0" w:noVBand="1"/>
+      </w:tblPr>
+      <w:tblGrid>
+        <w:gridCol w:w="2717"/>
+        <w:gridCol w:w="6060"/>
+      </w:tblGrid>
+      <w:tr>
+        <w:tc>
+          <w:tcPr>
+            <w:tcW w:w="1548" w:type="pct"/>
+          </w:tcPr>
+          <w:p>
+            <w:pPr>
+              <w:spacing w:line="360" w:lineRule="auto"/>
+              <w:jc w:val="both"/>
+              <w:rPr>
+                <w:rFonts w:ascii="Times New Roman" w:hAnsi="Times New Roman" w:cs="Times New Roman"/>
+                <w:sz w:val="24"/>
+                <w:szCs w:val="24"/>
+              </w:rPr>
+            </w:pPr>
+            <w:r>
+              <w:rPr>
+                <w:rFonts w:ascii="Times New Roman" w:hAnsi="Times New Roman" w:cs="Times New Roman"/>
+                <w:sz w:val="24"/>
+                <w:szCs w:val="24"/>
+              </w:rPr>
+              <w:t>Tabla</w:t>
+            </w:r>
+          </w:p>
+        </w:tc>
+        <w:tc>
+          <w:tcPr>
+            <w:tcW w:w="3452" w:type="pct"/>
+          </w:tcPr>
+          <w:p>
+            <w:pPr>
+              <w:spacing w:line="360" w:lineRule="auto"/>
+              <w:jc w:val="both"/>
+              <w:rPr>
+                <w:rFonts w:ascii="Times New Roman" w:hAnsi="Times New Roman" w:cs="Times New Roman"/>
+                <w:sz w:val="24"/>
+                <w:szCs w:val="24"/>
+              </w:rPr>
+            </w:pPr>
+            <w:r>
+              <w:rPr>
+                <w:rFonts w:ascii="Times New Roman" w:hAnsi="Times New Roman" w:cs="Times New Roman"/>
+                <w:sz w:val="24"/>
+                <w:szCs w:val="24"/>
+              </w:rPr>
+              <w:t>Datos</w:t>
+            </w:r>
+          </w:p>
+        </w:tc>
+      </w:tr>
+      <w:tr>
+        <w:tc>
+          <w:tcPr>
+            <w:tcW w:w="1548" w:type="pct"/>
+          </w:tcPr>
+          <w:p>
+            <w:pPr>
+              <w:spacing w:line="360" w:lineRule="auto"/>
+              <w:jc w:val="both"/>
+              <w:rPr>
+                <w:rFonts w:ascii="Times New Roman" w:hAnsi="Times New Roman" w:cs="Times New Roman"/>
+                <w:sz w:val="24"/>
+                <w:szCs w:val="24"/>
+              </w:rPr>
+            </w:pPr>
+            <w:r>
+              <w:rPr>
+                <w:rFonts w:ascii="Times New Roman" w:hAnsi="Times New Roman" w:cs="Times New Roman"/>
+                <w:sz w:val="24"/>
+                <w:szCs w:val="24"/>
+              </w:rPr>
+              <w:t>Grupos</w:t>
+            </w:r>
+          </w:p>
+        </w:tc>
+        <w:tc>
+          <w:tcPr>
+            <w:tcW w:w="3452" w:type="pct"/>
+          </w:tcPr>
+          <w:p>
+            <w:pPr>
+              <w:spacing w:line="360" w:lineRule="auto"/>
+              <w:jc w:val="both"/>
+              <w:rPr>
+                <w:rFonts w:ascii="Times New Roman" w:hAnsi="Times New Roman" w:cs="Times New Roman"/>
+                <w:sz w:val="24"/>
+                <w:szCs w:val="24"/>
+              </w:rPr>
+            </w:pPr>
+            <w:r>
+              <w:rPr>
+                <w:rFonts w:ascii="Times New Roman" w:hAnsi="Times New Roman" w:cs="Times New Roman"/>
+                <w:sz w:val="24"/>
+                <w:szCs w:val="24"/>
+              </w:rPr>
+              <w:t>ESO, Bachillerato, CFGM, etc.</w:t>
+            </w:r>
+          </w:p>
+        </w:tc>
+      </w:tr>
+      <w:tr>
+        <w:tc>
+          <w:tcPr>
+            <w:tcW w:w="1548" w:type="pct"/>
+          </w:tcPr>
+          <w:p>
+            <w:pPr>
+              <w:spacing w:line="360" w:lineRule="auto"/>
+              <w:jc w:val="both"/>
+              <w:rPr>
+                <w:rFonts w:ascii="Times New Roman" w:hAnsi="Times New Roman" w:cs="Times New Roman"/>
+                <w:sz w:val="24"/>
+                <w:szCs w:val="24"/>
+              </w:rPr>
+            </w:pPr>
+            <w:r>
+              <w:rPr>
+                <w:rFonts w:ascii="Times New Roman" w:hAnsi="Times New Roman" w:cs="Times New Roman"/>
+                <w:sz w:val="24"/>
+                <w:szCs w:val="24"/>
+              </w:rPr>
+              <w:t>Tramos Horarios</w:t>
+            </w:r>
+          </w:p>
+        </w:tc>
+        <w:tc>
+          <w:tcPr>
+            <w:tcW w:w="3452" w:type="pct"/>
+          </w:tcPr>
+          <w:p>
+            <w:pPr>
+              <w:spacing w:line="360" w:lineRule="auto"/>
+              <w:jc w:val="both"/>
+              <w:rPr>
+                <w:rFonts w:ascii="Times New Roman" w:hAnsi="Times New Roman" w:cs="Times New Roman"/>
+                <w:sz w:val="24"/>
+                <w:szCs w:val="24"/>
+              </w:rPr>
+            </w:pPr>
+            <w:r>
+              <w:rPr>
+                <w:rFonts w:ascii="Times New Roman" w:hAnsi="Times New Roman" w:cs="Times New Roman"/>
+                <w:sz w:val="24"/>
+                <w:szCs w:val="24"/>
+              </w:rPr>
+              <w:t>08:15 a 09:15, 09:15 a 10:15, 10:15 a 11:15, etc.</w:t>
+            </w:r>
+          </w:p>
+        </w:tc>
+      </w:tr>
+      <w:tr>
+        <w:tc>
+          <w:tcPr>
+            <w:tcW w:w="1548" w:type="pct"/>
+          </w:tcPr>
+          <w:p>
+            <w:pPr>
+              <w:spacing w:line="360" w:lineRule="auto"/>
+              <w:jc w:val="both"/>
+              <w:rPr>
+                <w:rFonts w:ascii="Times New Roman" w:hAnsi="Times New Roman" w:cs="Times New Roman"/>
+                <w:sz w:val="24"/>
+                <w:szCs w:val="24"/>
+              </w:rPr>
+            </w:pPr>
+            <w:r>
+              <w:rPr>
+                <w:rFonts w:ascii="Times New Roman" w:hAnsi="Times New Roman" w:cs="Times New Roman"/>
+                <w:sz w:val="24"/>
+                <w:szCs w:val="24"/>
+              </w:rPr>
+              <w:t>Aulas</w:t>
+            </w:r>
+          </w:p>
+        </w:tc>
+        <w:tc>
+          <w:tcPr>
+            <w:tcW w:w="3452" w:type="pct"/>
+          </w:tcPr>
+          <w:p>
+            <w:pPr>
+              <w:spacing w:line="360" w:lineRule="auto"/>
+              <w:jc w:val="both"/>
+              <w:rPr>
+                <w:rFonts w:ascii="Times New Roman" w:hAnsi="Times New Roman" w:cs="Times New Roman"/>
+                <w:sz w:val="24"/>
+                <w:szCs w:val="24"/>
+              </w:rPr>
+            </w:pPr>
+            <w:r>
+              <w:rPr>
+                <w:rFonts w:ascii="Times New Roman" w:hAnsi="Times New Roman" w:cs="Times New Roman"/>
+                <w:sz w:val="24"/>
+                <w:szCs w:val="24"/>
+              </w:rPr>
+              <w:t>Indicamos las distintas aulas que hay en el centro.</w:t>
+            </w:r>
+          </w:p>
+        </w:tc>
+      </w:tr>
+      <w:tr>
+        <w:tc>
+          <w:tcPr>
+            <w:tcW w:w="1548" w:type="pct"/>
+          </w:tcPr>
+          <w:p>
+            <w:pPr>
+              <w:spacing w:line="360" w:lineRule="auto"/>
+              <w:jc w:val="both"/>
+              <w:rPr>
+                <w:rFonts w:ascii="Times New Roman" w:hAnsi="Times New Roman" w:cs="Times New Roman"/>
+                <w:sz w:val="24"/>
+                <w:szCs w:val="24"/>
+              </w:rPr>
+            </w:pPr>
+            <w:proofErr w:type="spellStart"/>
+            <w:r>
+              <w:rPr>
+                <w:rFonts w:ascii="Times New Roman" w:hAnsi="Times New Roman" w:cs="Times New Roman"/>
+                <w:sz w:val="24"/>
+                <w:szCs w:val="24"/>
+              </w:rPr>
+              <w:t>Dias_Semana</w:t>
+            </w:r>
+            <w:proofErr w:type="spellEnd"/>
+          </w:p>
+        </w:tc>
+        <w:tc>
+          <w:tcPr>
+            <w:tcW w:w="3452" w:type="pct"/>
+          </w:tcPr>
+          <w:p>
+            <w:pPr>
+              <w:spacing w:line="360" w:lineRule="auto"/>
+              <w:jc w:val="both"/>
+              <w:rPr>
+                <w:rFonts w:ascii="Times New Roman" w:hAnsi="Times New Roman" w:cs="Times New Roman"/>
+                <w:sz w:val="24"/>
+                <w:szCs w:val="24"/>
+              </w:rPr>
+            </w:pPr>
+            <w:r>
+              <w:rPr>
+                <w:rFonts w:ascii="Times New Roman" w:hAnsi="Times New Roman" w:cs="Times New Roman"/>
+                <w:sz w:val="24"/>
+                <w:szCs w:val="24"/>
+              </w:rPr>
+              <w:t xml:space="preserve">Lunes, Martes, Miércoles, Jueves y </w:t>
+            </w:r>
+            <w:proofErr w:type="gramStart"/>
+            <w:r>
+              <w:rPr>
+                <w:rFonts w:ascii="Times New Roman" w:hAnsi="Times New Roman" w:cs="Times New Roman"/>
+                <w:sz w:val="24"/>
+                <w:szCs w:val="24"/>
+              </w:rPr>
+              <w:t>Viernes</w:t>
+            </w:r>
+            <w:proofErr w:type="gramEnd"/>
+          </w:p>
+        </w:tc>
+      </w:tr>
+      <w:tr>
+        <w:tc>
+          <w:tcPr>
+            <w:tcW w:w="1548" w:type="pct"/>
+          </w:tcPr>
+          <w:p>
+            <w:pPr>
+              <w:spacing w:line="360" w:lineRule="auto"/>
+              <w:jc w:val="both"/>
+              <w:rPr>
+                <w:rFonts w:ascii="Times New Roman" w:hAnsi="Times New Roman" w:cs="Times New Roman"/>
+                <w:sz w:val="24"/>
+                <w:szCs w:val="24"/>
+              </w:rPr>
+            </w:pPr>
+            <w:r>
+              <w:rPr>
+                <w:rFonts w:ascii="Times New Roman" w:hAnsi="Times New Roman" w:cs="Times New Roman"/>
+                <w:sz w:val="24"/>
+                <w:szCs w:val="24"/>
+              </w:rPr>
+              <w:t>Asignaturas</w:t>
+            </w:r>
+          </w:p>
+        </w:tc>
+        <w:tc>
+          <w:tcPr>
+            <w:tcW w:w="3452" w:type="pct"/>
+          </w:tcPr>
+          <w:p>
+            <w:pPr>
+              <w:spacing w:line="360" w:lineRule="auto"/>
+              <w:jc w:val="both"/>
+              <w:rPr>
+                <w:rFonts w:ascii="Times New Roman" w:hAnsi="Times New Roman" w:cs="Times New Roman"/>
+                <w:sz w:val="24"/>
+                <w:szCs w:val="24"/>
+              </w:rPr>
+            </w:pPr>
+            <w:r>
+              <w:rPr>
+                <w:rFonts w:ascii="Times New Roman" w:hAnsi="Times New Roman" w:cs="Times New Roman"/>
+                <w:sz w:val="24"/>
+                <w:szCs w:val="24"/>
+              </w:rPr>
+              <w:t>Lengua, Matemáticas, Física y Química, etc.</w:t>
+            </w:r>
+          </w:p>
+        </w:tc>
+      </w:tr>
+    </w:tbl>
+    <w:p>
+      <w:pPr>
+        <w:spacing w:line="360" w:lineRule="auto"/>
+        <w:jc w:val="both"/>
+        <w:rPr>
+          <w:rFonts w:ascii="Times New Roman" w:hAnsi="Times New Roman" w:cs="Times New Roman"/>
+          <w:sz w:val="24"/>
+          <w:szCs w:val="24"/>
+        </w:rPr>
+      </w:pPr>
+    </w:p>
+    <w:p>
+      <w:pPr>
+        <w:pStyle w:val="Prrafodelista"/>
+        <w:spacing w:line="360" w:lineRule="auto"/>
+        <w:ind w:left="851" w:firstLine="565"/>
+        <w:jc w:val="both"/>
+        <w:rPr>
+          <w:rFonts w:ascii="Times New Roman" w:hAnsi="Times New Roman" w:cs="Times New Roman"/>
+          <w:sz w:val="24"/>
+          <w:szCs w:val="24"/>
+        </w:rPr>
+      </w:pPr>
+      <w:r>
+        <w:rPr>
+          <w:rFonts w:ascii="Times New Roman" w:hAnsi="Times New Roman" w:cs="Times New Roman"/>
+          <w:sz w:val="24"/>
+          <w:szCs w:val="24"/>
+        </w:rPr>
+        <w:sym w:font="Wingdings" w:char="F0E0"/>
+      </w:r>
+      <w:r>
+        <w:rPr>
+          <w:rFonts w:ascii="Times New Roman" w:hAnsi="Times New Roman" w:cs="Times New Roman"/>
+          <w:sz w:val="24"/>
+          <w:szCs w:val="24"/>
+        </w:rPr>
+        <w:t xml:space="preserve">Tabla: </w:t>
+      </w:r>
+      <w:r>
+        <w:rPr>
+          <w:rFonts w:ascii="Times New Roman" w:hAnsi="Times New Roman" w:cs="Times New Roman"/>
+          <w:sz w:val="24"/>
+          <w:szCs w:val="24"/>
+        </w:rPr>
+        <w:t>Horarios</w:t>
+      </w:r>
+    </w:p>
+    <w:p>
+      <w:pPr>
+        <w:pStyle w:val="Prrafodelista"/>
+        <w:spacing w:line="360" w:lineRule="auto"/>
+        <w:ind w:left="851" w:firstLine="565"/>
+        <w:jc w:val="both"/>
+        <w:rPr>
+          <w:rFonts w:ascii="Times New Roman" w:hAnsi="Times New Roman" w:cs="Times New Roman"/>
+          <w:sz w:val="24"/>
+          <w:szCs w:val="24"/>
+        </w:rPr>
+      </w:pPr>
+      <w:r>
+        <w:rPr>
+          <w:rFonts w:ascii="Times New Roman" w:hAnsi="Times New Roman" w:cs="Times New Roman"/>
+          <w:sz w:val="24"/>
+          <w:szCs w:val="24"/>
+        </w:rPr>
+        <w:sym w:font="Wingdings" w:char="F0E0"/>
+      </w:r>
+      <w:r>
+        <w:rPr>
+          <w:rFonts w:ascii="Times New Roman" w:hAnsi="Times New Roman" w:cs="Times New Roman"/>
+          <w:sz w:val="24"/>
+          <w:szCs w:val="24"/>
+        </w:rPr>
+        <w:t xml:space="preserve">Descripción: Almacena los </w:t>
+      </w:r>
+      <w:r>
+        <w:rPr>
+          <w:rFonts w:ascii="Times New Roman" w:hAnsi="Times New Roman" w:cs="Times New Roman"/>
+          <w:sz w:val="24"/>
+          <w:szCs w:val="24"/>
+        </w:rPr>
+        <w:t>horarios de cada profesor así asignándolo con un grupo, asignatura, aula y en un tramo en concreto.</w:t>
+      </w:r>
+    </w:p>
+    <w:p>
+      <w:pPr>
+        <w:pStyle w:val="Prrafodelista"/>
+        <w:spacing w:line="360" w:lineRule="auto"/>
+        <w:ind w:left="851" w:firstLine="565"/>
+        <w:jc w:val="both"/>
+        <w:rPr>
+          <w:rFonts w:ascii="Times New Roman" w:hAnsi="Times New Roman" w:cs="Times New Roman"/>
+          <w:sz w:val="24"/>
+          <w:szCs w:val="24"/>
+        </w:rPr>
+      </w:pPr>
+      <w:r>
+        <w:rPr>
+          <w:rFonts w:ascii="Times New Roman" w:hAnsi="Times New Roman" w:cs="Times New Roman"/>
+          <w:sz w:val="24"/>
+          <w:szCs w:val="24"/>
+        </w:rPr>
+        <w:lastRenderedPageBreak/>
+        <w:sym w:font="Wingdings" w:char="F0E0"/>
+      </w:r>
+      <w:r>
+        <w:rPr>
+          <w:rFonts w:ascii="Times New Roman" w:hAnsi="Times New Roman" w:cs="Times New Roman"/>
+          <w:sz w:val="24"/>
+          <w:szCs w:val="24"/>
+        </w:rPr>
+        <w:t>Relaciones: N:1 con la</w:t>
+      </w:r>
+      <w:r>
+        <w:rPr>
+          <w:rFonts w:ascii="Times New Roman" w:hAnsi="Times New Roman" w:cs="Times New Roman"/>
+          <w:sz w:val="24"/>
+          <w:szCs w:val="24"/>
+        </w:rPr>
+        <w:t xml:space="preserve">s </w:t>
+      </w:r>
+      <w:r>
+        <w:rPr>
+          <w:rFonts w:ascii="Times New Roman" w:hAnsi="Times New Roman" w:cs="Times New Roman"/>
+          <w:sz w:val="24"/>
+          <w:szCs w:val="24"/>
+        </w:rPr>
+        <w:t>Tabla</w:t>
+      </w:r>
+      <w:r>
+        <w:rPr>
+          <w:rFonts w:ascii="Times New Roman" w:hAnsi="Times New Roman" w:cs="Times New Roman"/>
+          <w:sz w:val="24"/>
+          <w:szCs w:val="24"/>
+        </w:rPr>
+        <w:t xml:space="preserve">s Profesores, </w:t>
+      </w:r>
+      <w:proofErr w:type="spellStart"/>
+      <w:r>
+        <w:rPr>
+          <w:rFonts w:ascii="Times New Roman" w:hAnsi="Times New Roman" w:cs="Times New Roman"/>
+          <w:sz w:val="24"/>
+          <w:szCs w:val="24"/>
+        </w:rPr>
+        <w:t>Dias_Semana</w:t>
+      </w:r>
+      <w:proofErr w:type="spellEnd"/>
+      <w:r>
+        <w:rPr>
+          <w:rFonts w:ascii="Times New Roman" w:hAnsi="Times New Roman" w:cs="Times New Roman"/>
+          <w:sz w:val="24"/>
+          <w:szCs w:val="24"/>
+        </w:rPr>
+        <w:t xml:space="preserve">, </w:t>
+      </w:r>
+      <w:proofErr w:type="spellStart"/>
+      <w:r>
+        <w:rPr>
+          <w:rFonts w:ascii="Times New Roman" w:hAnsi="Times New Roman" w:cs="Times New Roman"/>
+          <w:sz w:val="24"/>
+          <w:szCs w:val="24"/>
+        </w:rPr>
+        <w:t>Tramos_Horarios</w:t>
+      </w:r>
+      <w:proofErr w:type="spellEnd"/>
+      <w:r>
+        <w:rPr>
+          <w:rFonts w:ascii="Times New Roman" w:hAnsi="Times New Roman" w:cs="Times New Roman"/>
+          <w:sz w:val="24"/>
+          <w:szCs w:val="24"/>
+        </w:rPr>
+        <w:t>, Grupos, Asignaturas y Aulas</w:t>
+      </w:r>
+      <w:r>
+        <w:rPr>
+          <w:rFonts w:ascii="Times New Roman" w:hAnsi="Times New Roman" w:cs="Times New Roman"/>
+          <w:sz w:val="24"/>
+          <w:szCs w:val="24"/>
+        </w:rPr>
+        <w:t xml:space="preserve"> (Muchos a 1)</w:t>
+      </w:r>
+    </w:p>
+    <w:tbl>
+      <w:tblPr>
+        <w:tblStyle w:val="Tablaconcuadrcula"/>
+        <w:tblW w:w="5000" w:type="pct"/>
+        <w:tblLook w:val="04A0" w:firstRow="1" w:lastRow="0" w:firstColumn="1" w:lastColumn="0" w:noHBand="0" w:noVBand="1"/>
+      </w:tblPr>
+      <w:tblGrid>
+        <w:gridCol w:w="2549"/>
+        <w:gridCol w:w="1795"/>
+        <w:gridCol w:w="4433"/>
+      </w:tblGrid>
+      <w:tr>
+        <w:tc>
+          <w:tcPr>
+            <w:tcW w:w="1218" w:type="pct"/>
+          </w:tcPr>
+          <w:p>
+            <w:pPr>
+              <w:spacing w:line="360" w:lineRule="auto"/>
+              <w:jc w:val="both"/>
+              <w:rPr>
+                <w:rFonts w:ascii="Times New Roman" w:hAnsi="Times New Roman" w:cs="Times New Roman"/>
+                <w:sz w:val="24"/>
+                <w:szCs w:val="24"/>
+              </w:rPr>
+            </w:pPr>
+            <w:r>
+              <w:rPr>
+                <w:rFonts w:ascii="Times New Roman" w:hAnsi="Times New Roman" w:cs="Times New Roman"/>
+                <w:sz w:val="24"/>
+                <w:szCs w:val="24"/>
+              </w:rPr>
+              <w:t>Campo</w:t>
+            </w:r>
+          </w:p>
+        </w:tc>
+        <w:tc>
+          <w:tcPr>
+            <w:tcW w:w="1140" w:type="pct"/>
+          </w:tcPr>
+          <w:p>
+            <w:pPr>
+              <w:spacing w:line="360" w:lineRule="auto"/>
+              <w:jc w:val="both"/>
+              <w:rPr>
+                <w:rFonts w:ascii="Times New Roman" w:hAnsi="Times New Roman" w:cs="Times New Roman"/>
+                <w:sz w:val="24"/>
+                <w:szCs w:val="24"/>
+              </w:rPr>
+            </w:pPr>
+            <w:r>
+              <w:rPr>
+                <w:rFonts w:ascii="Times New Roman" w:hAnsi="Times New Roman" w:cs="Times New Roman"/>
+                <w:sz w:val="24"/>
+                <w:szCs w:val="24"/>
+              </w:rPr>
+              <w:t>Tipo</w:t>
+            </w:r>
+          </w:p>
+        </w:tc>
+        <w:tc>
+          <w:tcPr>
+            <w:tcW w:w="2642" w:type="pct"/>
+          </w:tcPr>
+          <w:p>
+            <w:pPr>
+              <w:spacing w:line="360" w:lineRule="auto"/>
+              <w:jc w:val="both"/>
+              <w:rPr>
+                <w:rFonts w:ascii="Times New Roman" w:hAnsi="Times New Roman" w:cs="Times New Roman"/>
+                <w:sz w:val="24"/>
+                <w:szCs w:val="24"/>
+              </w:rPr>
+            </w:pPr>
+            <w:r>
+              <w:rPr>
+                <w:rFonts w:ascii="Times New Roman" w:hAnsi="Times New Roman" w:cs="Times New Roman"/>
+                <w:sz w:val="24"/>
+                <w:szCs w:val="24"/>
+              </w:rPr>
+              <w:t>Descripción</w:t>
+            </w:r>
+          </w:p>
+        </w:tc>
+      </w:tr>
+      <w:tr>
+        <w:tc>
+          <w:tcPr>
+            <w:tcW w:w="1218" w:type="pct"/>
+            <w:vAlign w:val="center"/>
+          </w:tcPr>
+          <w:p>
+            <w:pPr>
+              <w:spacing w:line="360" w:lineRule="auto"/>
+              <w:rPr>
+                <w:rFonts w:ascii="Times New Roman" w:hAnsi="Times New Roman" w:cs="Times New Roman"/>
+                <w:sz w:val="24"/>
+                <w:szCs w:val="24"/>
+              </w:rPr>
+            </w:pPr>
+            <w:proofErr w:type="spellStart"/>
+            <w:r>
+              <w:rPr>
+                <w:rFonts w:ascii="Times New Roman" w:hAnsi="Times New Roman" w:cs="Times New Roman"/>
+                <w:sz w:val="24"/>
+                <w:szCs w:val="24"/>
+              </w:rPr>
+              <w:t>Id_horario</w:t>
+            </w:r>
+            <w:proofErr w:type="spellEnd"/>
+          </w:p>
+        </w:tc>
+        <w:tc>
+          <w:tcPr>
+            <w:tcW w:w="1140" w:type="pct"/>
+            <w:vAlign w:val="center"/>
+          </w:tcPr>
+          <w:p>
+            <w:pPr>
+              <w:spacing w:line="360" w:lineRule="auto"/>
+              <w:rPr>
+                <w:rFonts w:ascii="Times New Roman" w:hAnsi="Times New Roman" w:cs="Times New Roman"/>
+                <w:sz w:val="24"/>
+                <w:szCs w:val="24"/>
+              </w:rPr>
+            </w:pPr>
+            <w:r>
+              <w:rPr>
+                <w:rFonts w:ascii="Times New Roman" w:hAnsi="Times New Roman" w:cs="Times New Roman"/>
+                <w:sz w:val="24"/>
+                <w:szCs w:val="24"/>
+              </w:rPr>
+              <w:t>INT (PK)</w:t>
+            </w:r>
+          </w:p>
+        </w:tc>
+        <w:tc>
+          <w:tcPr>
+            <w:tcW w:w="2642" w:type="pct"/>
+          </w:tcPr>
+          <w:p>
+            <w:pPr>
+              <w:spacing w:line="360" w:lineRule="auto"/>
+              <w:jc w:val="both"/>
+              <w:rPr>
+                <w:rFonts w:ascii="Times New Roman" w:hAnsi="Times New Roman" w:cs="Times New Roman"/>
+                <w:sz w:val="24"/>
+                <w:szCs w:val="24"/>
+              </w:rPr>
+            </w:pPr>
+            <w:r>
+              <w:rPr>
+                <w:rFonts w:ascii="Times New Roman" w:hAnsi="Times New Roman" w:cs="Times New Roman"/>
+                <w:sz w:val="24"/>
+                <w:szCs w:val="24"/>
+              </w:rPr>
+              <w:t>Identificador del horario, este campo es autoincrementar.</w:t>
+            </w:r>
+          </w:p>
+        </w:tc>
+      </w:tr>
+      <w:tr>
+        <w:tc>
+          <w:tcPr>
+            <w:tcW w:w="1218" w:type="pct"/>
+            <w:vAlign w:val="center"/>
+          </w:tcPr>
+          <w:p>
+            <w:pPr>
+              <w:spacing w:line="360" w:lineRule="auto"/>
+              <w:rPr>
+                <w:rFonts w:ascii="Times New Roman" w:hAnsi="Times New Roman" w:cs="Times New Roman"/>
+                <w:sz w:val="24"/>
+                <w:szCs w:val="24"/>
+              </w:rPr>
+            </w:pPr>
+            <w:proofErr w:type="spellStart"/>
+            <w:r>
+              <w:rPr>
+                <w:rFonts w:ascii="Times New Roman" w:hAnsi="Times New Roman" w:cs="Times New Roman"/>
+                <w:sz w:val="24"/>
+                <w:szCs w:val="24"/>
+              </w:rPr>
+              <w:t>DNI_Profesor_Horarios</w:t>
+            </w:r>
+            <w:proofErr w:type="spellEnd"/>
+          </w:p>
+        </w:tc>
+        <w:tc>
+          <w:tcPr>
+            <w:tcW w:w="1140" w:type="pct"/>
+            <w:vAlign w:val="center"/>
+          </w:tcPr>
+          <w:p>
+            <w:pPr>
+              <w:spacing w:line="360" w:lineRule="auto"/>
+              <w:rPr>
+                <w:rFonts w:ascii="Times New Roman" w:hAnsi="Times New Roman" w:cs="Times New Roman"/>
+                <w:sz w:val="24"/>
+                <w:szCs w:val="24"/>
+              </w:rPr>
+            </w:pPr>
+            <w:proofErr w:type="gramStart"/>
+            <w:r>
+              <w:rPr>
+                <w:rFonts w:ascii="Times New Roman" w:hAnsi="Times New Roman" w:cs="Times New Roman"/>
+                <w:sz w:val="24"/>
+                <w:szCs w:val="24"/>
+              </w:rPr>
+              <w:t>VARCHAR(</w:t>
+            </w:r>
+            <w:proofErr w:type="gramEnd"/>
+            <w:r>
+              <w:rPr>
+                <w:rFonts w:ascii="Times New Roman" w:hAnsi="Times New Roman" w:cs="Times New Roman"/>
+                <w:sz w:val="24"/>
+                <w:szCs w:val="24"/>
+              </w:rPr>
+              <w:t>9)</w:t>
+            </w:r>
+          </w:p>
+        </w:tc>
+        <w:tc>
+          <w:tcPr>
+            <w:tcW w:w="2642" w:type="pct"/>
+          </w:tcPr>
+          <w:p>
+            <w:pPr>
+              <w:spacing w:line="360" w:lineRule="auto"/>
+              <w:jc w:val="both"/>
+              <w:rPr>
+                <w:rFonts w:ascii="Times New Roman" w:hAnsi="Times New Roman" w:cs="Times New Roman"/>
+                <w:sz w:val="24"/>
+                <w:szCs w:val="24"/>
+              </w:rPr>
+            </w:pPr>
+            <w:r>
+              <w:rPr>
+                <w:rFonts w:ascii="Times New Roman" w:hAnsi="Times New Roman" w:cs="Times New Roman"/>
+                <w:sz w:val="24"/>
+                <w:szCs w:val="24"/>
+              </w:rPr>
+              <w:t xml:space="preserve">Campo no nulo en el cual almacenará </w:t>
+            </w:r>
+            <w:r>
+              <w:rPr>
+                <w:rFonts w:ascii="Times New Roman" w:hAnsi="Times New Roman" w:cs="Times New Roman"/>
+                <w:sz w:val="24"/>
+                <w:szCs w:val="24"/>
+              </w:rPr>
+              <w:t>la clave primaria de la tabla Profesores que es el DNI.</w:t>
+            </w:r>
+          </w:p>
+        </w:tc>
+      </w:tr>
+      <w:tr>
+        <w:tc>
+          <w:tcPr>
+            <w:tcW w:w="1218" w:type="pct"/>
+            <w:vAlign w:val="center"/>
+          </w:tcPr>
+          <w:p>
+            <w:pPr>
+              <w:spacing w:line="360" w:lineRule="auto"/>
+              <w:rPr>
+                <w:rFonts w:ascii="Times New Roman" w:hAnsi="Times New Roman" w:cs="Times New Roman"/>
+                <w:sz w:val="24"/>
+                <w:szCs w:val="24"/>
+              </w:rPr>
+            </w:pPr>
+            <w:proofErr w:type="spellStart"/>
+            <w:r>
+              <w:rPr>
+                <w:rFonts w:ascii="Times New Roman" w:hAnsi="Times New Roman" w:cs="Times New Roman"/>
+                <w:sz w:val="24"/>
+                <w:szCs w:val="24"/>
+              </w:rPr>
+              <w:t>Id_Dia_Horarios</w:t>
+            </w:r>
+            <w:proofErr w:type="spellEnd"/>
+          </w:p>
+        </w:tc>
+        <w:tc>
+          <w:tcPr>
+            <w:tcW w:w="1140" w:type="pct"/>
+            <w:vAlign w:val="center"/>
+          </w:tcPr>
+          <w:p>
+            <w:pPr>
+              <w:spacing w:line="360" w:lineRule="auto"/>
+              <w:rPr>
+                <w:rFonts w:ascii="Times New Roman" w:hAnsi="Times New Roman" w:cs="Times New Roman"/>
+                <w:sz w:val="24"/>
+                <w:szCs w:val="24"/>
+              </w:rPr>
+            </w:pPr>
+            <w:r>
+              <w:rPr>
+                <w:rFonts w:ascii="Times New Roman" w:hAnsi="Times New Roman" w:cs="Times New Roman"/>
+                <w:sz w:val="24"/>
+                <w:szCs w:val="24"/>
+              </w:rPr>
+              <w:t>INT</w:t>
+            </w:r>
+          </w:p>
+        </w:tc>
+        <w:tc>
+          <w:tcPr>
+            <w:tcW w:w="2642" w:type="pct"/>
+          </w:tcPr>
+          <w:p>
+            <w:pPr>
+              <w:spacing w:line="360" w:lineRule="auto"/>
+              <w:jc w:val="both"/>
+              <w:rPr>
+                <w:rFonts w:ascii="Times New Roman" w:hAnsi="Times New Roman" w:cs="Times New Roman"/>
+                <w:sz w:val="24"/>
+                <w:szCs w:val="24"/>
+              </w:rPr>
+            </w:pPr>
+            <w:r>
+              <w:rPr>
+                <w:rFonts w:ascii="Times New Roman" w:hAnsi="Times New Roman" w:cs="Times New Roman"/>
+                <w:sz w:val="24"/>
+                <w:szCs w:val="24"/>
+              </w:rPr>
+              <w:t xml:space="preserve">Campo no nulo en el cual almacenará la clave primaria de la tabla </w:t>
+            </w:r>
+            <w:proofErr w:type="spellStart"/>
+            <w:r>
+              <w:rPr>
+                <w:rFonts w:ascii="Times New Roman" w:hAnsi="Times New Roman" w:cs="Times New Roman"/>
+                <w:sz w:val="24"/>
+                <w:szCs w:val="24"/>
+              </w:rPr>
+              <w:t>Días_Semana</w:t>
+            </w:r>
+            <w:proofErr w:type="spellEnd"/>
+            <w:r>
+              <w:rPr>
+                <w:rFonts w:ascii="Times New Roman" w:hAnsi="Times New Roman" w:cs="Times New Roman"/>
+                <w:sz w:val="24"/>
+                <w:szCs w:val="24"/>
+              </w:rPr>
+              <w:t xml:space="preserve"> que es </w:t>
+            </w:r>
+            <w:proofErr w:type="spellStart"/>
+            <w:r>
+              <w:rPr>
+                <w:rFonts w:ascii="Times New Roman" w:hAnsi="Times New Roman" w:cs="Times New Roman"/>
+                <w:sz w:val="24"/>
+                <w:szCs w:val="24"/>
+              </w:rPr>
+              <w:t>id_dia</w:t>
+            </w:r>
+            <w:proofErr w:type="spellEnd"/>
+            <w:r>
+              <w:rPr>
+                <w:rFonts w:ascii="Times New Roman" w:hAnsi="Times New Roman" w:cs="Times New Roman"/>
+                <w:sz w:val="24"/>
+                <w:szCs w:val="24"/>
+              </w:rPr>
+              <w:t>.</w:t>
+            </w:r>
+          </w:p>
+        </w:tc>
+      </w:tr>
+      <w:tr>
+        <w:tc>
+          <w:tcPr>
+            <w:tcW w:w="1218" w:type="pct"/>
+            <w:vAlign w:val="center"/>
+          </w:tcPr>
+          <w:p>
+            <w:pPr>
+              <w:spacing w:line="360" w:lineRule="auto"/>
+              <w:rPr>
+                <w:rFonts w:ascii="Times New Roman" w:hAnsi="Times New Roman" w:cs="Times New Roman"/>
+                <w:sz w:val="24"/>
+                <w:szCs w:val="24"/>
+              </w:rPr>
+            </w:pPr>
+            <w:proofErr w:type="spellStart"/>
+            <w:r>
+              <w:rPr>
+                <w:rFonts w:ascii="Times New Roman" w:hAnsi="Times New Roman" w:cs="Times New Roman"/>
+                <w:sz w:val="24"/>
+                <w:szCs w:val="24"/>
+              </w:rPr>
+              <w:t>Id_Tramo_Horarios</w:t>
+            </w:r>
+            <w:proofErr w:type="spellEnd"/>
+          </w:p>
+        </w:tc>
+        <w:tc>
+          <w:tcPr>
+            <w:tcW w:w="1140" w:type="pct"/>
+            <w:vAlign w:val="center"/>
+          </w:tcPr>
+          <w:p>
+            <w:pPr>
+              <w:spacing w:line="360" w:lineRule="auto"/>
+              <w:rPr>
+                <w:rFonts w:ascii="Times New Roman" w:hAnsi="Times New Roman" w:cs="Times New Roman"/>
+                <w:sz w:val="24"/>
+                <w:szCs w:val="24"/>
+              </w:rPr>
+            </w:pPr>
+            <w:r>
+              <w:rPr>
+                <w:rFonts w:ascii="Times New Roman" w:hAnsi="Times New Roman" w:cs="Times New Roman"/>
+                <w:sz w:val="24"/>
+                <w:szCs w:val="24"/>
+              </w:rPr>
+              <w:t>INT</w:t>
+            </w:r>
+          </w:p>
+        </w:tc>
+        <w:tc>
+          <w:tcPr>
+            <w:tcW w:w="2642" w:type="pct"/>
+          </w:tcPr>
+          <w:p>
+            <w:pPr>
+              <w:spacing w:line="360" w:lineRule="auto"/>
+              <w:jc w:val="both"/>
+              <w:rPr>
+                <w:rFonts w:ascii="Times New Roman" w:hAnsi="Times New Roman" w:cs="Times New Roman"/>
+                <w:sz w:val="24"/>
+                <w:szCs w:val="24"/>
+              </w:rPr>
+            </w:pPr>
+            <w:r>
+              <w:rPr>
+                <w:rFonts w:ascii="Times New Roman" w:hAnsi="Times New Roman" w:cs="Times New Roman"/>
+                <w:sz w:val="24"/>
+                <w:szCs w:val="24"/>
+              </w:rPr>
+              <w:t xml:space="preserve">Campo no nulo en el cual almacenará la clave primaria de la tabla </w:t>
+            </w:r>
+            <w:proofErr w:type="spellStart"/>
+            <w:r>
+              <w:rPr>
+                <w:rFonts w:ascii="Times New Roman" w:hAnsi="Times New Roman" w:cs="Times New Roman"/>
+                <w:sz w:val="24"/>
+                <w:szCs w:val="24"/>
+              </w:rPr>
+              <w:t>Tramos_Horarios</w:t>
+            </w:r>
+            <w:proofErr w:type="spellEnd"/>
+            <w:r>
+              <w:rPr>
+                <w:rFonts w:ascii="Times New Roman" w:hAnsi="Times New Roman" w:cs="Times New Roman"/>
+                <w:sz w:val="24"/>
+                <w:szCs w:val="24"/>
+              </w:rPr>
+              <w:t xml:space="preserve"> que es </w:t>
+            </w:r>
+            <w:proofErr w:type="spellStart"/>
+            <w:r>
+              <w:rPr>
+                <w:rFonts w:ascii="Times New Roman" w:hAnsi="Times New Roman" w:cs="Times New Roman"/>
+                <w:sz w:val="24"/>
+                <w:szCs w:val="24"/>
+              </w:rPr>
+              <w:t>id_tramo</w:t>
+            </w:r>
+            <w:proofErr w:type="spellEnd"/>
+            <w:r>
+              <w:rPr>
+                <w:rFonts w:ascii="Times New Roman" w:hAnsi="Times New Roman" w:cs="Times New Roman"/>
+                <w:sz w:val="24"/>
+                <w:szCs w:val="24"/>
+              </w:rPr>
+              <w:t>.</w:t>
+            </w:r>
+          </w:p>
+        </w:tc>
+      </w:tr>
+      <w:tr>
+        <w:tc>
+          <w:tcPr>
+            <w:tcW w:w="1218" w:type="pct"/>
+            <w:vAlign w:val="center"/>
+          </w:tcPr>
+          <w:p>
+            <w:pPr>
+              <w:spacing w:line="360" w:lineRule="auto"/>
+              <w:rPr>
+                <w:rFonts w:ascii="Times New Roman" w:hAnsi="Times New Roman" w:cs="Times New Roman"/>
+                <w:sz w:val="24"/>
+                <w:szCs w:val="24"/>
+              </w:rPr>
+            </w:pPr>
+            <w:proofErr w:type="spellStart"/>
+            <w:r>
+              <w:rPr>
+                <w:rFonts w:ascii="Times New Roman" w:hAnsi="Times New Roman" w:cs="Times New Roman"/>
+                <w:sz w:val="24"/>
+                <w:szCs w:val="24"/>
+              </w:rPr>
+              <w:t>Id_Grupos_Horarios</w:t>
+            </w:r>
+            <w:proofErr w:type="spellEnd"/>
+          </w:p>
+        </w:tc>
+        <w:tc>
+          <w:tcPr>
+            <w:tcW w:w="1140" w:type="pct"/>
+            <w:vAlign w:val="center"/>
+          </w:tcPr>
+          <w:p>
+            <w:pPr>
+              <w:spacing w:line="360" w:lineRule="auto"/>
+              <w:rPr>
+                <w:rFonts w:ascii="Times New Roman" w:hAnsi="Times New Roman" w:cs="Times New Roman"/>
+                <w:sz w:val="24"/>
+                <w:szCs w:val="24"/>
+              </w:rPr>
+            </w:pPr>
+            <w:r>
+              <w:rPr>
+                <w:rFonts w:ascii="Times New Roman" w:hAnsi="Times New Roman" w:cs="Times New Roman"/>
+                <w:sz w:val="24"/>
+                <w:szCs w:val="24"/>
+              </w:rPr>
+              <w:t>INT</w:t>
+            </w:r>
+          </w:p>
+        </w:tc>
+        <w:tc>
+          <w:tcPr>
+            <w:tcW w:w="2642" w:type="pct"/>
+          </w:tcPr>
+          <w:p>
+            <w:pPr>
+              <w:spacing w:line="360" w:lineRule="auto"/>
+              <w:jc w:val="both"/>
+              <w:rPr>
+                <w:rFonts w:ascii="Times New Roman" w:hAnsi="Times New Roman" w:cs="Times New Roman"/>
+                <w:sz w:val="24"/>
+                <w:szCs w:val="24"/>
+              </w:rPr>
+            </w:pPr>
+            <w:r>
+              <w:rPr>
+                <w:rFonts w:ascii="Times New Roman" w:hAnsi="Times New Roman" w:cs="Times New Roman"/>
+                <w:sz w:val="24"/>
+                <w:szCs w:val="24"/>
+              </w:rPr>
+              <w:t xml:space="preserve">Campo que almacena la clave primaria de la tabla Grupos que es </w:t>
+            </w:r>
+            <w:proofErr w:type="spellStart"/>
+            <w:r>
+              <w:rPr>
+                <w:rFonts w:ascii="Times New Roman" w:hAnsi="Times New Roman" w:cs="Times New Roman"/>
+                <w:sz w:val="24"/>
+                <w:szCs w:val="24"/>
+              </w:rPr>
+              <w:t>id_grupo</w:t>
+            </w:r>
+            <w:proofErr w:type="spellEnd"/>
+            <w:r>
+              <w:rPr>
+                <w:rFonts w:ascii="Times New Roman" w:hAnsi="Times New Roman" w:cs="Times New Roman"/>
+                <w:sz w:val="24"/>
+                <w:szCs w:val="24"/>
+              </w:rPr>
+              <w:t>.</w:t>
+            </w:r>
+          </w:p>
+        </w:tc>
+      </w:tr>
+      <w:tr>
+        <w:tc>
+          <w:tcPr>
+            <w:tcW w:w="1218" w:type="pct"/>
+            <w:vAlign w:val="center"/>
+          </w:tcPr>
+          <w:p>
+            <w:pPr>
+              <w:spacing w:line="360" w:lineRule="auto"/>
+              <w:rPr>
+                <w:rFonts w:ascii="Times New Roman" w:hAnsi="Times New Roman" w:cs="Times New Roman"/>
+                <w:sz w:val="24"/>
+                <w:szCs w:val="24"/>
+              </w:rPr>
+            </w:pPr>
+            <w:proofErr w:type="spellStart"/>
+            <w:r>
+              <w:rPr>
+                <w:rFonts w:ascii="Times New Roman" w:hAnsi="Times New Roman" w:cs="Times New Roman"/>
+                <w:sz w:val="24"/>
+                <w:szCs w:val="24"/>
+              </w:rPr>
+              <w:t>Id_Asignatura_Horarios</w:t>
+            </w:r>
+            <w:proofErr w:type="spellEnd"/>
+          </w:p>
+        </w:tc>
+        <w:tc>
+          <w:tcPr>
+            <w:tcW w:w="1140" w:type="pct"/>
+            <w:vAlign w:val="center"/>
+          </w:tcPr>
+          <w:p>
+            <w:pPr>
+              <w:spacing w:line="360" w:lineRule="auto"/>
+              <w:rPr>
+                <w:rFonts w:ascii="Times New Roman" w:hAnsi="Times New Roman" w:cs="Times New Roman"/>
+                <w:sz w:val="24"/>
+                <w:szCs w:val="24"/>
+              </w:rPr>
+            </w:pPr>
+            <w:r>
+              <w:rPr>
+                <w:rFonts w:ascii="Times New Roman" w:hAnsi="Times New Roman" w:cs="Times New Roman"/>
+                <w:sz w:val="24"/>
+                <w:szCs w:val="24"/>
+              </w:rPr>
+              <w:t>INT</w:t>
+            </w:r>
+          </w:p>
+        </w:tc>
+        <w:tc>
+          <w:tcPr>
+            <w:tcW w:w="2642" w:type="pct"/>
+          </w:tcPr>
+          <w:p>
+            <w:pPr>
+              <w:spacing w:line="360" w:lineRule="auto"/>
+              <w:jc w:val="both"/>
+              <w:rPr>
+                <w:rFonts w:ascii="Times New Roman" w:hAnsi="Times New Roman" w:cs="Times New Roman"/>
+                <w:sz w:val="24"/>
+                <w:szCs w:val="24"/>
+              </w:rPr>
+            </w:pPr>
+            <w:r>
+              <w:rPr>
+                <w:rFonts w:ascii="Times New Roman" w:hAnsi="Times New Roman" w:cs="Times New Roman"/>
+                <w:sz w:val="24"/>
+                <w:szCs w:val="24"/>
+              </w:rPr>
+              <w:t xml:space="preserve">Campo que almacena la clave primaria de la tabla Asignaturas que es </w:t>
+            </w:r>
+            <w:proofErr w:type="spellStart"/>
+            <w:r>
+              <w:rPr>
+                <w:rFonts w:ascii="Times New Roman" w:hAnsi="Times New Roman" w:cs="Times New Roman"/>
+                <w:sz w:val="24"/>
+                <w:szCs w:val="24"/>
+              </w:rPr>
+              <w:t>id_asignatura</w:t>
+            </w:r>
+            <w:proofErr w:type="spellEnd"/>
+            <w:r>
+              <w:rPr>
+                <w:rFonts w:ascii="Times New Roman" w:hAnsi="Times New Roman" w:cs="Times New Roman"/>
+                <w:sz w:val="24"/>
+                <w:szCs w:val="24"/>
+              </w:rPr>
+              <w:t>.</w:t>
+            </w:r>
+          </w:p>
+        </w:tc>
+      </w:tr>
+      <w:tr>
+        <w:tc>
+          <w:tcPr>
+            <w:tcW w:w="1218" w:type="pct"/>
+            <w:vAlign w:val="center"/>
+          </w:tcPr>
+          <w:p>
+            <w:pPr>
+              <w:spacing w:line="360" w:lineRule="auto"/>
+              <w:rPr>
+                <w:rFonts w:ascii="Times New Roman" w:hAnsi="Times New Roman" w:cs="Times New Roman"/>
+                <w:sz w:val="24"/>
+                <w:szCs w:val="24"/>
+              </w:rPr>
+            </w:pPr>
+            <w:proofErr w:type="spellStart"/>
+            <w:r>
+              <w:rPr>
+                <w:rFonts w:ascii="Times New Roman" w:hAnsi="Times New Roman" w:cs="Times New Roman"/>
+                <w:sz w:val="24"/>
+                <w:szCs w:val="24"/>
+              </w:rPr>
+              <w:t>Id_Aula</w:t>
+            </w:r>
+            <w:proofErr w:type="spellEnd"/>
+          </w:p>
+        </w:tc>
+        <w:tc>
+          <w:tcPr>
+            <w:tcW w:w="1140" w:type="pct"/>
+            <w:vAlign w:val="center"/>
+          </w:tcPr>
+          <w:p>
+            <w:pPr>
+              <w:spacing w:line="360" w:lineRule="auto"/>
+              <w:rPr>
+                <w:rFonts w:ascii="Times New Roman" w:hAnsi="Times New Roman" w:cs="Times New Roman"/>
+                <w:sz w:val="24"/>
+                <w:szCs w:val="24"/>
+              </w:rPr>
+            </w:pPr>
+            <w:r>
+              <w:rPr>
+                <w:rFonts w:ascii="Times New Roman" w:hAnsi="Times New Roman" w:cs="Times New Roman"/>
+                <w:sz w:val="24"/>
+                <w:szCs w:val="24"/>
+              </w:rPr>
+              <w:t>INT</w:t>
+            </w:r>
+          </w:p>
+        </w:tc>
+        <w:tc>
+          <w:tcPr>
+            <w:tcW w:w="2642" w:type="pct"/>
+          </w:tcPr>
+          <w:p>
+            <w:pPr>
+              <w:spacing w:line="360" w:lineRule="auto"/>
+              <w:jc w:val="both"/>
+              <w:rPr>
+                <w:rFonts w:ascii="Times New Roman" w:hAnsi="Times New Roman" w:cs="Times New Roman"/>
+                <w:sz w:val="24"/>
+                <w:szCs w:val="24"/>
+              </w:rPr>
+            </w:pPr>
+            <w:r>
+              <w:rPr>
+                <w:rFonts w:ascii="Times New Roman" w:hAnsi="Times New Roman" w:cs="Times New Roman"/>
+                <w:sz w:val="24"/>
+                <w:szCs w:val="24"/>
+              </w:rPr>
+              <w:t xml:space="preserve">Campo que almacena la clave primaria de la tabla Aulas que es </w:t>
+            </w:r>
+            <w:proofErr w:type="spellStart"/>
+            <w:r>
+              <w:rPr>
+                <w:rFonts w:ascii="Times New Roman" w:hAnsi="Times New Roman" w:cs="Times New Roman"/>
+                <w:sz w:val="24"/>
+                <w:szCs w:val="24"/>
+              </w:rPr>
+              <w:t>id_aula</w:t>
+            </w:r>
+            <w:proofErr w:type="spellEnd"/>
+            <w:r>
+              <w:rPr>
+                <w:rFonts w:ascii="Times New Roman" w:hAnsi="Times New Roman" w:cs="Times New Roman"/>
+                <w:sz w:val="24"/>
+                <w:szCs w:val="24"/>
+              </w:rPr>
+              <w:t>.</w:t>
+            </w:r>
+          </w:p>
+        </w:tc>
+      </w:tr>
+    </w:tbl>
+    <w:p>
+      <w:pPr>
+        <w:spacing w:line="360" w:lineRule="auto"/>
+        <w:jc w:val="both"/>
+        <w:rPr>
+          <w:rFonts w:ascii="Times New Roman" w:hAnsi="Times New Roman" w:cs="Times New Roman"/>
+          <w:sz w:val="24"/>
+          <w:szCs w:val="24"/>
+        </w:rPr>
+      </w:pPr>
+    </w:p>
+    <w:p>
+      <w:pPr>
+        <w:pStyle w:val="Prrafodelista"/>
+        <w:spacing w:line="360" w:lineRule="auto"/>
+        <w:ind w:left="851" w:firstLine="565"/>
+        <w:jc w:val="both"/>
+        <w:rPr>
+          <w:rFonts w:ascii="Times New Roman" w:hAnsi="Times New Roman" w:cs="Times New Roman"/>
+          <w:sz w:val="24"/>
+          <w:szCs w:val="24"/>
+        </w:rPr>
+      </w:pPr>
+      <w:r>
+        <w:rPr>
+          <w:rFonts w:ascii="Times New Roman" w:hAnsi="Times New Roman" w:cs="Times New Roman"/>
+          <w:sz w:val="24"/>
+          <w:szCs w:val="24"/>
+        </w:rPr>
+        <w:sym w:font="Wingdings" w:char="F0E0"/>
+      </w:r>
+      <w:r>
+        <w:rPr>
+          <w:rFonts w:ascii="Times New Roman" w:hAnsi="Times New Roman" w:cs="Times New Roman"/>
+          <w:sz w:val="24"/>
+          <w:szCs w:val="24"/>
+        </w:rPr>
+        <w:t xml:space="preserve">Tabla: </w:t>
+      </w:r>
+      <w:r>
+        <w:rPr>
+          <w:rFonts w:ascii="Times New Roman" w:hAnsi="Times New Roman" w:cs="Times New Roman"/>
+          <w:sz w:val="24"/>
+          <w:szCs w:val="24"/>
+        </w:rPr>
+        <w:t>Guardias</w:t>
+      </w:r>
+    </w:p>
+    <w:p>
+      <w:pPr>
+        <w:pStyle w:val="Prrafodelista"/>
+        <w:spacing w:line="360" w:lineRule="auto"/>
+        <w:ind w:left="851" w:firstLine="565"/>
+        <w:jc w:val="both"/>
+        <w:rPr>
+          <w:rFonts w:ascii="Times New Roman" w:hAnsi="Times New Roman" w:cs="Times New Roman"/>
+          <w:sz w:val="24"/>
+          <w:szCs w:val="24"/>
+        </w:rPr>
+      </w:pPr>
+      <w:r>
+        <w:rPr>
+          <w:rFonts w:ascii="Times New Roman" w:hAnsi="Times New Roman" w:cs="Times New Roman"/>
+          <w:sz w:val="24"/>
+          <w:szCs w:val="24"/>
+        </w:rPr>
+        <w:sym w:font="Wingdings" w:char="F0E0"/>
+      </w:r>
+      <w:r>
+        <w:rPr>
+          <w:rFonts w:ascii="Times New Roman" w:hAnsi="Times New Roman" w:cs="Times New Roman"/>
+          <w:sz w:val="24"/>
+          <w:szCs w:val="24"/>
+        </w:rPr>
+        <w:t>Descripción: Almacena los horarios de cada profesor así asignándolo con un grupo, asignatura, aula y en un tramo en concreto.</w:t>
+      </w:r>
+    </w:p>
+    <w:p>
+      <w:pPr>
+        <w:pStyle w:val="Prrafodelista"/>
+        <w:spacing w:line="360" w:lineRule="auto"/>
+        <w:ind w:left="851" w:firstLine="565"/>
+        <w:jc w:val="both"/>
+        <w:rPr>
+          <w:rFonts w:ascii="Times New Roman" w:hAnsi="Times New Roman" w:cs="Times New Roman"/>
+          <w:sz w:val="24"/>
+          <w:szCs w:val="24"/>
+        </w:rPr>
+      </w:pPr>
+      <w:r>
+        <w:rPr>
+          <w:rFonts w:ascii="Times New Roman" w:hAnsi="Times New Roman" w:cs="Times New Roman"/>
+          <w:sz w:val="24"/>
+          <w:szCs w:val="24"/>
+        </w:rPr>
+        <w:sym w:font="Wingdings" w:char="F0E0"/>
+      </w:r>
+      <w:r>
+        <w:rPr>
+          <w:rFonts w:ascii="Times New Roman" w:hAnsi="Times New Roman" w:cs="Times New Roman"/>
+          <w:sz w:val="24"/>
+          <w:szCs w:val="24"/>
+        </w:rPr>
+        <w:t xml:space="preserve">Relaciones: N:1 con las Tablas Profesores, </w:t>
+      </w:r>
+      <w:proofErr w:type="spellStart"/>
+      <w:r>
+        <w:rPr>
+          <w:rFonts w:ascii="Times New Roman" w:hAnsi="Times New Roman" w:cs="Times New Roman"/>
+          <w:sz w:val="24"/>
+          <w:szCs w:val="24"/>
+        </w:rPr>
+        <w:t>Dias_Semana</w:t>
+      </w:r>
+      <w:proofErr w:type="spellEnd"/>
+      <w:r>
+        <w:rPr>
+          <w:rFonts w:ascii="Times New Roman" w:hAnsi="Times New Roman" w:cs="Times New Roman"/>
+          <w:sz w:val="24"/>
+          <w:szCs w:val="24"/>
+        </w:rPr>
+        <w:t xml:space="preserve">, </w:t>
+      </w:r>
+      <w:proofErr w:type="spellStart"/>
+      <w:r>
+        <w:rPr>
+          <w:rFonts w:ascii="Times New Roman" w:hAnsi="Times New Roman" w:cs="Times New Roman"/>
+          <w:sz w:val="24"/>
+          <w:szCs w:val="24"/>
+        </w:rPr>
+        <w:t>Tramos_Horarios</w:t>
+      </w:r>
+      <w:proofErr w:type="spellEnd"/>
+      <w:r>
+        <w:rPr>
+          <w:rFonts w:ascii="Times New Roman" w:hAnsi="Times New Roman" w:cs="Times New Roman"/>
+          <w:sz w:val="24"/>
+          <w:szCs w:val="24"/>
+        </w:rPr>
+        <w:t>, Grupos, Asignaturas y Aulas (Muchos a 1)</w:t>
+      </w:r>
+    </w:p>
+    <w:p>
+      <w:pPr>
+        <w:pStyle w:val="Prrafodelista"/>
+        <w:spacing w:line="360" w:lineRule="auto"/>
+        <w:ind w:left="851" w:firstLine="565"/>
+        <w:jc w:val="both"/>
+        <w:rPr>
+          <w:rFonts w:ascii="Times New Roman" w:hAnsi="Times New Roman" w:cs="Times New Roman"/>
+          <w:sz w:val="24"/>
+          <w:szCs w:val="24"/>
+        </w:rPr>
+      </w:pPr>
+    </w:p>
+    <w:p>
+      <w:pPr>
+        <w:pStyle w:val="Prrafodelista"/>
+        <w:spacing w:line="360" w:lineRule="auto"/>
+        <w:ind w:left="851" w:firstLine="565"/>
+        <w:jc w:val="both"/>
+        <w:rPr>
+          <w:rFonts w:ascii="Times New Roman" w:hAnsi="Times New Roman" w:cs="Times New Roman"/>
+          <w:sz w:val="24"/>
+          <w:szCs w:val="24"/>
+        </w:rPr>
+      </w:pPr>
+    </w:p>
+    <w:p>
+      <w:pPr>
+        <w:pStyle w:val="Prrafodelista"/>
+        <w:spacing w:line="360" w:lineRule="auto"/>
+        <w:ind w:left="851" w:firstLine="565"/>
+        <w:jc w:val="both"/>
+        <w:rPr>
+          <w:rFonts w:ascii="Times New Roman" w:hAnsi="Times New Roman" w:cs="Times New Roman"/>
+          <w:sz w:val="24"/>
+          <w:szCs w:val="24"/>
+        </w:rPr>
+      </w:pPr>
+    </w:p>
+    <w:p>
+      <w:pPr>
+        <w:pStyle w:val="Prrafodelista"/>
+        <w:spacing w:line="360" w:lineRule="auto"/>
+        <w:ind w:left="851" w:firstLine="565"/>
+        <w:jc w:val="both"/>
+        <w:rPr>
+          <w:rFonts w:ascii="Times New Roman" w:hAnsi="Times New Roman" w:cs="Times New Roman"/>
+          <w:sz w:val="24"/>
+          <w:szCs w:val="24"/>
+        </w:rPr>
+      </w:pPr>
+    </w:p>
+    <w:p>
+      <w:pPr>
+        <w:pStyle w:val="Prrafodelista"/>
+        <w:spacing w:line="360" w:lineRule="auto"/>
+        <w:ind w:left="851" w:firstLine="565"/>
+        <w:jc w:val="both"/>
+        <w:rPr>
+          <w:rFonts w:ascii="Times New Roman" w:hAnsi="Times New Roman" w:cs="Times New Roman"/>
+          <w:sz w:val="24"/>
+          <w:szCs w:val="24"/>
+        </w:rPr>
+      </w:pPr>
+    </w:p>
+    <w:p>
+      <w:pPr>
+        <w:pStyle w:val="Prrafodelista"/>
         <w:numPr>
           <w:ilvl w:val="1"/>
           <w:numId w:val="3"/>
@@ -2355,36 +6209,234 @@
         </w:rPr>
         <w:t>Hardware necesario</w:t>
       </w:r>
-    </w:p>
-    <w:p>
-      <w:pPr>
-        <w:spacing w:line="360" w:lineRule="auto"/>
-        <w:jc w:val="both"/>
-        <w:rPr>
-          <w:rFonts w:ascii="Times New Roman" w:hAnsi="Times New Roman" w:cs="Times New Roman"/>
-          <w:sz w:val="24"/>
-          <w:szCs w:val="24"/>
-        </w:rPr>
-      </w:pPr>
-    </w:p>
-    <w:p>
-      <w:pPr>
-        <w:spacing w:line="360" w:lineRule="auto"/>
-        <w:jc w:val="both"/>
-        <w:rPr>
-          <w:rFonts w:ascii="Times New Roman" w:hAnsi="Times New Roman" w:cs="Times New Roman"/>
-          <w:sz w:val="24"/>
-          <w:szCs w:val="24"/>
-        </w:rPr>
-      </w:pPr>
-      <w:r>
-        <w:rPr>
-          <w:rFonts w:ascii="Times New Roman" w:hAnsi="Times New Roman" w:cs="Times New Roman"/>
-          <w:sz w:val="24"/>
-          <w:szCs w:val="24"/>
-        </w:rPr>
-        <w:t>https://blog.hubspot.es/marketing/objetivos-especificos-empresa#:~:text=Los%20objetivos%20espec%C3%ADficos%20son%20los,cumplirlos%20en%20un%20tiempo%20determinado.</w:t>
-      </w:r>
+      <w:r>
+        <w:rPr>
+          <w:rFonts w:ascii="Times New Roman" w:hAnsi="Times New Roman" w:cs="Times New Roman"/>
+          <w:sz w:val="24"/>
+          <w:szCs w:val="24"/>
+        </w:rPr>
+        <w:t>.</w:t>
+      </w:r>
+    </w:p>
+    <w:p>
+      <w:pPr>
+        <w:pStyle w:val="Prrafodelista"/>
+        <w:numPr>
+          <w:ilvl w:val="0"/>
+          <w:numId w:val="3"/>
+        </w:numPr>
+        <w:spacing w:line="360" w:lineRule="auto"/>
+        <w:jc w:val="both"/>
+        <w:rPr>
+          <w:rFonts w:ascii="Times New Roman" w:hAnsi="Times New Roman" w:cs="Times New Roman"/>
+          <w:sz w:val="24"/>
+          <w:szCs w:val="24"/>
+        </w:rPr>
+      </w:pPr>
+      <w:r>
+        <w:rPr>
+          <w:rFonts w:ascii="Times New Roman" w:hAnsi="Times New Roman" w:cs="Times New Roman"/>
+          <w:sz w:val="24"/>
+          <w:szCs w:val="24"/>
+        </w:rPr>
+        <w:lastRenderedPageBreak/>
+        <w:t>Software utilizado.</w:t>
+      </w:r>
+    </w:p>
+    <w:p>
+      <w:pPr>
+        <w:pStyle w:val="Prrafodelista"/>
+        <w:numPr>
+          <w:ilvl w:val="0"/>
+          <w:numId w:val="3"/>
+        </w:numPr>
+        <w:spacing w:line="360" w:lineRule="auto"/>
+        <w:jc w:val="both"/>
+        <w:rPr>
+          <w:rFonts w:ascii="Times New Roman" w:hAnsi="Times New Roman" w:cs="Times New Roman"/>
+          <w:sz w:val="24"/>
+          <w:szCs w:val="24"/>
+        </w:rPr>
+      </w:pPr>
+      <w:r>
+        <w:rPr>
+          <w:rFonts w:ascii="Times New Roman" w:hAnsi="Times New Roman" w:cs="Times New Roman"/>
+          <w:sz w:val="24"/>
+          <w:szCs w:val="24"/>
+        </w:rPr>
+        <w:t>Diseño de la interfaz.</w:t>
+      </w:r>
+    </w:p>
+    <w:p>
+      <w:pPr>
+        <w:pStyle w:val="Prrafodelista"/>
+        <w:numPr>
+          <w:ilvl w:val="0"/>
+          <w:numId w:val="3"/>
+        </w:numPr>
+        <w:spacing w:line="360" w:lineRule="auto"/>
+        <w:jc w:val="both"/>
+        <w:rPr>
+          <w:rFonts w:ascii="Times New Roman" w:hAnsi="Times New Roman" w:cs="Times New Roman"/>
+          <w:sz w:val="24"/>
+          <w:szCs w:val="24"/>
+        </w:rPr>
+      </w:pPr>
+      <w:r>
+        <w:rPr>
+          <w:rFonts w:ascii="Times New Roman" w:hAnsi="Times New Roman" w:cs="Times New Roman"/>
+          <w:sz w:val="24"/>
+          <w:szCs w:val="24"/>
+        </w:rPr>
+        <w:t>Entorno de programación.</w:t>
+      </w:r>
+    </w:p>
+    <w:p>
+      <w:pPr>
+        <w:pStyle w:val="Prrafodelista"/>
+        <w:numPr>
+          <w:ilvl w:val="0"/>
+          <w:numId w:val="3"/>
+        </w:numPr>
+        <w:spacing w:line="360" w:lineRule="auto"/>
+        <w:jc w:val="both"/>
+        <w:rPr>
+          <w:rFonts w:ascii="Times New Roman" w:hAnsi="Times New Roman" w:cs="Times New Roman"/>
+          <w:sz w:val="24"/>
+          <w:szCs w:val="24"/>
+        </w:rPr>
+      </w:pPr>
+      <w:r>
+        <w:rPr>
+          <w:rFonts w:ascii="Times New Roman" w:hAnsi="Times New Roman" w:cs="Times New Roman"/>
+          <w:sz w:val="24"/>
+          <w:szCs w:val="24"/>
+        </w:rPr>
+        <w:t>Pruebas de funcionamiento.</w:t>
+      </w:r>
+    </w:p>
+    <w:p>
+      <w:pPr>
+        <w:pStyle w:val="Prrafodelista"/>
+        <w:numPr>
+          <w:ilvl w:val="0"/>
+          <w:numId w:val="3"/>
+        </w:numPr>
+        <w:spacing w:line="360" w:lineRule="auto"/>
+        <w:jc w:val="both"/>
+        <w:rPr>
+          <w:rFonts w:ascii="Times New Roman" w:hAnsi="Times New Roman" w:cs="Times New Roman"/>
+          <w:sz w:val="24"/>
+          <w:szCs w:val="24"/>
+        </w:rPr>
+      </w:pPr>
+    </w:p>
+    <w:p>
+      <w:pPr>
+        <w:spacing w:line="360" w:lineRule="auto"/>
+        <w:jc w:val="both"/>
+        <w:rPr>
+          <w:rFonts w:ascii="Times New Roman" w:hAnsi="Times New Roman" w:cs="Times New Roman"/>
+          <w:sz w:val="24"/>
+          <w:szCs w:val="24"/>
+        </w:rPr>
+      </w:pPr>
+    </w:p>
+    <w:p>
+      <w:pPr>
+        <w:spacing w:line="360" w:lineRule="auto"/>
+        <w:jc w:val="both"/>
+        <w:rPr>
+          <w:rFonts w:ascii="Times New Roman" w:hAnsi="Times New Roman" w:cs="Times New Roman"/>
+          <w:sz w:val="24"/>
+          <w:szCs w:val="24"/>
+        </w:rPr>
+      </w:pPr>
+      <w:hyperlink r:id="rId7" w:history="1">
+        <w:r>
+          <w:rPr>
+            <w:rStyle w:val="Hipervnculo"/>
+            <w:rFonts w:ascii="Times New Roman" w:hAnsi="Times New Roman" w:cs="Times New Roman"/>
+            <w:sz w:val="24"/>
+            <w:szCs w:val="24"/>
+          </w:rPr>
+          <w:t>https://blog.hubspot.es/marketing/objetivos-especificos-empresa#:~:text=Los%20objetivos%20espec%C3%ADficos%20son%20los,cumplirlos%20en%20un%20tiempo%20determinado</w:t>
+        </w:r>
+      </w:hyperlink>
+      <w:r>
+        <w:rPr>
+          <w:rFonts w:ascii="Times New Roman" w:hAnsi="Times New Roman" w:cs="Times New Roman"/>
+          <w:sz w:val="24"/>
+          <w:szCs w:val="24"/>
+        </w:rPr>
+        <w:t>.</w:t>
+      </w:r>
+    </w:p>
+    <w:p>
+      <w:pPr>
+        <w:spacing w:line="360" w:lineRule="auto"/>
+        <w:jc w:val="both"/>
+        <w:rPr>
+          <w:rFonts w:ascii="Times New Roman" w:hAnsi="Times New Roman" w:cs="Times New Roman"/>
+          <w:sz w:val="24"/>
+          <w:szCs w:val="24"/>
+        </w:rPr>
+      </w:pPr>
+      <w:hyperlink r:id="rId8" w:history="1">
+        <w:r>
+          <w:rPr>
+            <w:rStyle w:val="Hipervnculo"/>
+            <w:rFonts w:ascii="Times New Roman" w:hAnsi="Times New Roman" w:cs="Times New Roman"/>
+            <w:sz w:val="24"/>
+            <w:szCs w:val="24"/>
+          </w:rPr>
+          <w:t>https://bookdown.org/paranedagarcia/database/normalizacion.html</w:t>
+        </w:r>
+      </w:hyperlink>
+    </w:p>
+    <w:p>
+      <w:pPr>
+        <w:spacing w:line="360" w:lineRule="auto"/>
+        <w:jc w:val="both"/>
+        <w:rPr>
+          <w:rFonts w:ascii="Times New Roman" w:hAnsi="Times New Roman" w:cs="Times New Roman"/>
+          <w:sz w:val="24"/>
+          <w:szCs w:val="24"/>
+        </w:rPr>
+      </w:pPr>
+      <w:hyperlink r:id="rId9" w:history="1">
+        <w:r>
+          <w:rPr>
+            <w:rStyle w:val="Hipervnculo"/>
+            <w:rFonts w:ascii="Times New Roman" w:hAnsi="Times New Roman" w:cs="Times New Roman"/>
+            <w:sz w:val="24"/>
+            <w:szCs w:val="24"/>
+          </w:rPr>
+          <w:t>https://www.cloudflare.com/es-es/learning/dns/what-is-1.1.1.1/</w:t>
+        </w:r>
+      </w:hyperlink>
+    </w:p>
+    <w:p>
+      <w:pPr>
+        <w:spacing w:line="360" w:lineRule="auto"/>
+        <w:jc w:val="both"/>
+        <w:rPr>
+          <w:rFonts w:ascii="Times New Roman" w:hAnsi="Times New Roman" w:cs="Times New Roman"/>
+          <w:sz w:val="24"/>
+          <w:szCs w:val="24"/>
+        </w:rPr>
+      </w:pPr>
+    </w:p>
+    <w:p>
+      <w:pPr>
+        <w:spacing w:line="360" w:lineRule="auto"/>
+        <w:jc w:val="both"/>
+        <w:rPr>
+          <w:rFonts w:ascii="Times New Roman" w:hAnsi="Times New Roman" w:cs="Times New Roman"/>
+          <w:sz w:val="24"/>
+          <w:szCs w:val="24"/>
+        </w:rPr>
+      </w:pPr>
     </w:p>
     <w:p>
       <w:pPr>
@@ -2398,7 +6450,7 @@
       </w:pPr>
     </w:p>
     <w:sectPr>
-      <w:footerReference w:type="default" r:id="rId7"/>
+      <w:footerReference w:type="default" r:id="rId10"/>
       <w:pgSz w:w="11906" w:h="16838"/>
       <w:pgMar w:top="1418" w:right="1418" w:bottom="1418" w:left="1701" w:header="709" w:footer="709" w:gutter="0"/>
       <w:cols w:space="708"/>
@@ -2461,27 +6513,14 @@
     <w:r>
       <w:t xml:space="preserve"> de </w:t>
     </w:r>
-    <w:r>
-      <w:fldChar w:fldCharType="begin"/>
-    </w:r>
-    <w:r>
-      <w:instrText xml:space="preserve"> NUMPAGES  \* Arabic  \* MERGEFORMAT </w:instrText>
-    </w:r>
-    <w:r>
-      <w:fldChar w:fldCharType="separate"/>
-    </w:r>
-    <w:r>
-      <w:rPr>
-        <w:noProof/>
-      </w:rPr>
-      <w:t>1</w:t>
-    </w:r>
-    <w:r>
-      <w:rPr>
-        <w:noProof/>
-      </w:rPr>
-      <w:fldChar w:fldCharType="end"/>
-    </w:r>
+    <w:fldSimple w:instr=" NUMPAGES  \* Arabic  \* MERGEFORMAT ">
+      <w:r>
+        <w:rPr>
+          <w:noProof/>
+        </w:rPr>
+        <w:t>1</w:t>
+      </w:r>
+    </w:fldSimple>
   </w:p>
 </w:ftr>
 </file>
@@ -4086,6 +8125,48 @@
     <w:uiPriority w:val="99"/>
     <w:rsid w:val="00CF77C3"/>
   </w:style>
+  <w:style w:type="character" w:styleId="Hipervnculo">
+    <w:name w:val="Hyperlink"/>
+    <w:basedOn w:val="Fuentedeprrafopredeter"/>
+    <w:uiPriority w:val="99"/>
+    <w:unhideWhenUsed/>
+    <w:rsid w:val="008B4D53"/>
+    <w:rPr>
+      <w:color w:val="0563C1" w:themeColor="hyperlink"/>
+      <w:u w:val="single"/>
+    </w:rPr>
+  </w:style>
+  <w:style w:type="character" w:styleId="Mencinsinresolver">
+    <w:name w:val="Unresolved Mention"/>
+    <w:basedOn w:val="Fuentedeprrafopredeter"/>
+    <w:uiPriority w:val="99"/>
+    <w:semiHidden/>
+    <w:unhideWhenUsed/>
+    <w:rsid w:val="008B4D53"/>
+    <w:rPr>
+      <w:color w:val="605E5C"/>
+      <w:shd w:val="clear" w:color="auto" w:fill="E1DFDD"/>
+    </w:rPr>
+  </w:style>
+  <w:style w:type="table" w:styleId="Tablaconcuadrcula">
+    <w:name w:val="Table Grid"/>
+    <w:basedOn w:val="Tablanormal"/>
+    <w:uiPriority w:val="39"/>
+    <w:rsid w:val="00C27E05"/>
+    <w:pPr>
+      <w:spacing w:after="0" w:line="240" w:lineRule="auto"/>
+    </w:pPr>
+    <w:tblPr>
+      <w:tblBorders>
+        <w:top w:val="single" w:sz="4" w:space="0" w:color="auto"/>
+        <w:left w:val="single" w:sz="4" w:space="0" w:color="auto"/>
+        <w:bottom w:val="single" w:sz="4" w:space="0" w:color="auto"/>
+        <w:right w:val="single" w:sz="4" w:space="0" w:color="auto"/>
+        <w:insideH w:val="single" w:sz="4" w:space="0" w:color="auto"/>
+        <w:insideV w:val="single" w:sz="4" w:space="0" w:color="auto"/>
+      </w:tblBorders>
+    </w:tblPr>
+  </w:style>
 </w:styles>
 </file>
 

</xml_diff>